<commit_message>
vault backup: 2024-04-04 12:38:07
</commit_message>
<xml_diff>
--- a/2.Klasse/Netzwerktiger/Aufgaben/aufgabe_kanamelol/oida.docx
+++ b/2.Klasse/Netzwerktiger/Aufgaben/aufgabe_kanamelol/oida.docx
@@ -1356,6 +1356,18 @@
     </w:p>
     <w:p>
       <w:pPr>
+        <w:pBdr/>
+        <w:spacing/>
+        <w:ind/>
+        <w:rPr/>
+      </w:pPr>
+      <w:r>
+        <w:t xml:space="preserve">Die Schüler mit Packet Tracer zu Quälen</w:t>
+      </w:r>
+      <w:r/>
+    </w:p>
+    <w:p>
+      <w:pPr>
         <w:pStyle w:val="792"/>
         <w:pBdr/>
         <w:spacing/>
@@ -1391,6 +1403,7 @@
         <w:rPr/>
       </w:pPr>
       <w:r>
+        <w:t xml:space="preserve">ICH HASSE PACKET TRACER SO UNGLAUBLICH SEHR UND DIESE AUFGABE HAT MICH MEINEN VERSTAND MEHRE MALE GEKOSTET. ICH HASSE GERÄTE AUS UND EINSCHALTEN, PORTS EINSCHALTEN, AUFS BOOTEN ZU WARTEN UND 20 MAL IPS EINGEBEN.</w:t>
         <w:br w:type="page" w:clear="all"/>
       </w:r>
       <w:r/>

</xml_diff>

<commit_message>
vault backup: 2024-04-04 12:39:07
</commit_message>
<xml_diff>
--- a/2.Klasse/Netzwerktiger/Aufgaben/aufgabe_kanamelol/oida.docx
+++ b/2.Klasse/Netzwerktiger/Aufgaben/aufgabe_kanamelol/oida.docx
@@ -1403,9 +1403,23 @@
         <w:rPr/>
       </w:pPr>
       <w:r>
-        <w:t xml:space="preserve">ICH HASSE PACKET TRACER SO UNGLAUBLICH SEHR UND DIESE AUFGABE HAT MICH MEINEN VERSTAND MEHRE MALE GEKOSTET. ICH HASSE GERÄTE AUS UND EINSCHALTEN, PORTS EINSCHALTEN, AUFS BOOTEN ZU WARTEN UND 20 MAL IPS EINGEBEN.</w:t>
+        <w:t xml:space="preserve">ICH HASSE PACKET TRACER SO UNGLAUBLICH SEHR UND DIESE AUFGABE HAT MICH MEINEN VERSTAND MEHRE MALE GEKOSTET. ICH HASSE GERÄTE AUS UND EINSCHALTEN, PORTS EINSCHALTEN, AUFS BOOTEN ZU WARTEN UND 20 MAL IPS EINGEBEN. </w:t>
+      </w:r>
+      <w:r/>
+    </w:p>
+    <w:p>
+      <w:pPr>
+        <w:widowControl w:val="true"/>
+        <w:pBdr/>
+        <w:spacing/>
+        <w:ind/>
+        <w:rPr/>
+      </w:pPr>
+      <w:r>
+        <w:t xml:space="preserve">Tldr: viel leid</w:t>
         <w:br w:type="page" w:clear="all"/>
       </w:r>
+      <w:r/>
       <w:r/>
     </w:p>
     <w:p>

</xml_diff>

<commit_message>
vault backup: 2024-04-04 12:40:07
</commit_message>
<xml_diff>
--- a/2.Klasse/Netzwerktiger/Aufgaben/aufgabe_kanamelol/oida.docx
+++ b/2.Klasse/Netzwerktiger/Aufgaben/aufgabe_kanamelol/oida.docx
@@ -1453,6 +1453,73 @@
         <w:rPr>
           <w:iCs/>
         </w:rPr>
+        <mc:AlternateContent>
+          <mc:Choice Requires="wpg">
+            <w:drawing>
+              <wp:inline xmlns:wp="http://schemas.openxmlformats.org/drawingml/2006/wordprocessingDrawing" distT="0" distB="0" distL="0" distR="0">
+                <wp:extent cx="5760720" cy="2696898"/>
+                <wp:effectExtent l="0" t="0" r="0" b="0"/>
+                <wp:docPr id="4" name=""/>
+                <wp:cNvGraphicFramePr>
+                  <a:graphicFrameLocks xmlns:a="http://schemas.openxmlformats.org/drawingml/2006/main" noChangeAspect="1"/>
+                </wp:cNvGraphicFramePr>
+                <a:graphic xmlns:a="http://schemas.openxmlformats.org/drawingml/2006/main">
+                  <a:graphicData uri="http://schemas.openxmlformats.org/drawingml/2006/picture">
+                    <pic:pic xmlns:pic="http://schemas.openxmlformats.org/drawingml/2006/picture">
+                      <pic:nvPicPr>
+                        <pic:cNvPr id="11783134" name=""/>
+                        <pic:cNvPicPr>
+                          <a:picLocks noChangeAspect="1"/>
+                        </pic:cNvPicPr>
+                        <pic:nvPr/>
+                      </pic:nvPicPr>
+                      <pic:blipFill>
+                        <a:blip r:embed="rId17"/>
+                        <a:stretch/>
+                      </pic:blipFill>
+                      <pic:spPr bwMode="auto">
+                        <a:xfrm>
+                          <a:off x="0" y="0"/>
+                          <a:ext cx="5760719" cy="2696897"/>
+                        </a:xfrm>
+                        <a:prstGeom prst="rect">
+                          <a:avLst/>
+                        </a:prstGeom>
+                      </pic:spPr>
+                    </pic:pic>
+                  </a:graphicData>
+                </a:graphic>
+              </wp:inline>
+            </w:drawing>
+          </mc:Choice>
+          <mc:Fallback>
+            <w:pict>
+              <v:shapetype id="_x0000_t75" coordsize="21600,21600" o:spt="75" o:preferrelative="t" path="m@4@5l@4@11@9@11@9@5xe" filled="f" stroked="f">
+                <v:stroke joinstyle="miter"/>
+                <v:formulas>
+                  <v:f eqn="if lineDrawn pixelLineWidth 0"/>
+                  <v:f eqn="sum @0 1 0"/>
+                  <v:f eqn="sum 0 0 @1"/>
+                  <v:f eqn="prod @2 1 2"/>
+                  <v:f eqn="prod @3 21600 pixelWidth"/>
+                  <v:f eqn="prod @3 21600 pixelHeight"/>
+                  <v:f eqn="sum @0 0 1"/>
+                  <v:f eqn="prod @6 1 2"/>
+                  <v:f eqn="prod @7 21600 pixelWidth"/>
+                  <v:f eqn="sum @8 21600 0"/>
+                  <v:f eqn="prod @7 21600 pixelHeight"/>
+                  <v:f eqn="sum @10 21600 0"/>
+                </v:formulas>
+                <v:path o:extrusionok="f" gradientshapeok="t" o:connecttype="rect"/>
+                <o:lock v:ext="edit" aspectratio="t"/>
+              </v:shapetype>
+              <v:shape id="_x0000_i3" o:spid="_x0000_s3" type="#_x0000_t75" style="width:453.60pt;height:212.35pt;mso-wrap-distance-left:0.00pt;mso-wrap-distance-top:0.00pt;mso-wrap-distance-right:0.00pt;mso-wrap-distance-bottom:0.00pt;z-index:1;" stroked="false">
+                <v:imagedata r:id="rId17" o:title=""/>
+                <o:lock v:ext="edit" rotation="t"/>
+              </v:shape>
+            </w:pict>
+          </mc:Fallback>
+        </mc:AlternateContent>
       </w:r>
       <w:r>
         <w:rPr>

</xml_diff>

<commit_message>
vault backup: 2024-04-04 12:44:07
</commit_message>
<xml_diff>
--- a/2.Klasse/Netzwerktiger/Aufgaben/aufgabe_kanamelol/oida.docx
+++ b/2.Klasse/Netzwerktiger/Aufgaben/aufgabe_kanamelol/oida.docx
@@ -135,7 +135,6 @@
         <w:rPr/>
       </w:pPr>
       <w:r/>
-      <w:r/>
       <w:r>
         <mc:AlternateContent>
           <mc:Choice Requires="wpg">
@@ -143,7 +142,7 @@
               <wp:inline xmlns:wp="http://schemas.openxmlformats.org/drawingml/2006/wordprocessingDrawing" distT="0" distB="0" distL="0" distR="0">
                 <wp:extent cx="3270417" cy="3270417"/>
                 <wp:effectExtent l="0" t="0" r="0" b="0"/>
-                <wp:docPr id="3" name=""/>
+                <wp:docPr id="5" name=""/>
                 <wp:cNvGraphicFramePr>
                   <a:graphicFrameLocks xmlns:a="http://schemas.openxmlformats.org/drawingml/2006/main" noChangeAspect="1"/>
                 </wp:cNvGraphicFramePr>
@@ -151,14 +150,14 @@
                   <a:graphicData uri="http://schemas.openxmlformats.org/drawingml/2006/picture">
                     <pic:pic xmlns:pic="http://schemas.openxmlformats.org/drawingml/2006/picture">
                       <pic:nvPicPr>
-                        <pic:cNvPr id="28073779" name=""/>
+                        <pic:cNvPr id="1710024342" name=""/>
                         <pic:cNvPicPr>
                           <a:picLocks noChangeAspect="1"/>
                         </pic:cNvPicPr>
                         <pic:nvPr/>
                       </pic:nvPicPr>
                       <pic:blipFill>
-                        <a:blip r:embed="rId16"/>
+                        <a:blip r:embed="rId22"/>
                         <a:stretch/>
                       </pic:blipFill>
                       <pic:spPr bwMode="auto">
@@ -197,8 +196,8 @@
                 <v:path o:extrusionok="f" gradientshapeok="t" o:connecttype="rect"/>
                 <o:lock v:ext="edit" aspectratio="t"/>
               </v:shapetype>
-              <v:shape id="_x0000_i2" o:spid="_x0000_s2" type="#_x0000_t75" style="width:257.51pt;height:257.51pt;mso-wrap-distance-left:0.00pt;mso-wrap-distance-top:0.00pt;mso-wrap-distance-right:0.00pt;mso-wrap-distance-bottom:0.00pt;z-index:1;" stroked="false">
-                <v:imagedata r:id="rId16" o:title=""/>
+              <v:shape id="_x0000_i4" o:spid="_x0000_s4" type="#_x0000_t75" style="width:257.51pt;height:257.51pt;mso-wrap-distance-left:0.00pt;mso-wrap-distance-top:0.00pt;mso-wrap-distance-right:0.00pt;mso-wrap-distance-bottom:0.00pt;z-index:1;" stroked="false">
+                <v:imagedata r:id="rId22" o:title=""/>
                 <o:lock v:ext="edit" rotation="t"/>
               </v:shape>
             </w:pict>
@@ -206,6 +205,40 @@
         </mc:AlternateContent>
       </w:r>
       <w:r/>
+      <w:r/>
+      <w:r/>
+      <w:r/>
+      <w:r/>
+      <w:r/>
+    </w:p>
+    <w:p>
+      <w:pPr>
+        <w:pStyle w:val="834"/>
+        <w:pBdr/>
+        <w:spacing/>
+        <w:ind/>
+        <w:rPr/>
+      </w:pPr>
+      <w:r/>
+      <w:bookmarkStart w:id="5" w:name="_Toc147493746"/>
+      <w:r>
+        <w:t xml:space="preserve">Abbildung </w:t>
+      </w:r>
+      <w:r>
+        <w:fldChar w:fldCharType="begin"/>
+        <w:instrText xml:space="preserve"> SEQ Abbildung \* Arabic </w:instrText>
+        <w:fldChar w:fldCharType="separate"/>
+      </w:r>
+      <w:r>
+        <w:t xml:space="preserve">1</w:t>
+      </w:r>
+      <w:r>
+        <w:fldChar w:fldCharType="end"/>
+      </w:r>
+      <w:r>
+        <w:t xml:space="preserve">: Cisco aber in besser </w:t>
+      </w:r>
+      <w:bookmarkEnd w:id="5"/>
       <w:r/>
       <w:r/>
     </w:p>
@@ -1346,11 +1379,9 @@
         <w:rPr/>
       </w:pPr>
       <w:r/>
-      <w:bookmarkStart w:id="0" w:name="_Toc147493739"/>
       <w:r>
         <w:t xml:space="preserve">Aufgabenstellung</w:t>
       </w:r>
-      <w:bookmarkEnd w:id="0"/>
       <w:r/>
       <w:r/>
     </w:p>
@@ -1375,11 +1406,9 @@
         <w:rPr/>
       </w:pPr>
       <w:r/>
-      <w:bookmarkStart w:id="1" w:name="_Toc147493740"/>
       <w:r>
         <w:t xml:space="preserve">Zusammenfassung</w:t>
       </w:r>
-      <w:bookmarkEnd w:id="1"/>
       <w:r/>
       <w:r/>
     </w:p>
@@ -1431,11 +1460,9 @@
         <w:rPr/>
       </w:pPr>
       <w:r/>
-      <w:bookmarkStart w:id="2" w:name="_Toc147493741"/>
       <w:r>
         <w:t xml:space="preserve">Vollständige Netzwerktopologie der gesamten Übung</w:t>
       </w:r>
-      <w:bookmarkEnd w:id="2"/>
       <w:r/>
       <w:r/>
     </w:p>
@@ -1459,7 +1486,7 @@
               <wp:inline xmlns:wp="http://schemas.openxmlformats.org/drawingml/2006/wordprocessingDrawing" distT="0" distB="0" distL="0" distR="0">
                 <wp:extent cx="5760720" cy="2696898"/>
                 <wp:effectExtent l="0" t="0" r="0" b="0"/>
-                <wp:docPr id="4" name=""/>
+                <wp:docPr id="6" name=""/>
                 <wp:cNvGraphicFramePr>
                   <a:graphicFrameLocks xmlns:a="http://schemas.openxmlformats.org/drawingml/2006/main" noChangeAspect="1"/>
                 </wp:cNvGraphicFramePr>
@@ -1474,7 +1501,7 @@
                         <pic:nvPr/>
                       </pic:nvPicPr>
                       <pic:blipFill>
-                        <a:blip r:embed="rId17"/>
+                        <a:blip r:embed="rId23"/>
                         <a:stretch/>
                       </pic:blipFill>
                       <pic:spPr bwMode="auto">
@@ -1513,8 +1540,8 @@
                 <v:path o:extrusionok="f" gradientshapeok="t" o:connecttype="rect"/>
                 <o:lock v:ext="edit" aspectratio="t"/>
               </v:shapetype>
-              <v:shape id="_x0000_i3" o:spid="_x0000_s3" type="#_x0000_t75" style="width:453.60pt;height:212.35pt;mso-wrap-distance-left:0.00pt;mso-wrap-distance-top:0.00pt;mso-wrap-distance-right:0.00pt;mso-wrap-distance-bottom:0.00pt;z-index:1;" stroked="false">
-                <v:imagedata r:id="rId17" o:title=""/>
+              <v:shape id="_x0000_i5" o:spid="_x0000_s5" type="#_x0000_t75" style="width:453.60pt;height:212.35pt;mso-wrap-distance-left:0.00pt;mso-wrap-distance-top:0.00pt;mso-wrap-distance-right:0.00pt;mso-wrap-distance-bottom:0.00pt;z-index:1;" stroked="false">
+                <v:imagedata r:id="rId23" o:title=""/>
                 <o:lock v:ext="edit" rotation="t"/>
               </v:shape>
             </w:pict>
@@ -1526,6 +1553,37 @@
           <w:iCs/>
         </w:rPr>
       </w:r>
+    </w:p>
+    <w:p>
+      <w:pPr>
+        <w:pStyle w:val="834"/>
+        <w:pBdr/>
+        <w:spacing/>
+        <w:ind/>
+        <w:rPr/>
+      </w:pPr>
+      <w:r/>
+      <w:bookmarkStart w:id="6" w:name="_Toc147493747"/>
+      <w:r>
+        <w:t xml:space="preserve">Abbildung </w:t>
+      </w:r>
+      <w:r>
+        <w:fldChar w:fldCharType="begin"/>
+        <w:instrText xml:space="preserve"> SEQ Abbildung \* Arabic </w:instrText>
+        <w:fldChar w:fldCharType="separate"/>
+      </w:r>
+      <w:r>
+        <w:t xml:space="preserve">2</w:t>
+      </w:r>
+      <w:r>
+        <w:fldChar w:fldCharType="end"/>
+      </w:r>
+      <w:r>
+        <w:t xml:space="preserve">: Gesamtes Netzwerk </w:t>
+      </w:r>
+      <w:bookmarkEnd w:id="6"/>
+      <w:r/>
+      <w:r/>
     </w:p>
     <w:p>
       <w:pPr>
@@ -1575,11 +1633,9 @@
         <w:rPr/>
       </w:pPr>
       <w:r/>
-      <w:bookmarkStart w:id="3" w:name="_Toc147493742"/>
       <w:r>
         <w:t xml:space="preserve">Übungsdurchführung</w:t>
       </w:r>
-      <w:bookmarkEnd w:id="3"/>
       <w:r/>
       <w:r/>
     </w:p>
@@ -1592,40 +1648,44 @@
         <w:rPr/>
       </w:pPr>
       <w:r>
-        <w:t xml:space="preserve">Überschrift</w:t>
+        <w:t xml:space="preserve">Alle Geräte Platzieren und Verkabeln </w:t>
+      </w:r>
+      <w:r/>
+      <w:r/>
+      <w:r/>
+      <w:r/>
+    </w:p>
+    <w:p>
+      <w:pPr>
+        <w:pBdr/>
+        <w:spacing/>
+        <w:ind/>
+        <w:rPr/>
+      </w:pPr>
+      <w:r/>
+      <w:r/>
+    </w:p>
+    <w:p>
+      <w:pPr>
+        <w:pBdr/>
+        <w:spacing/>
+        <w:ind/>
+        <w:rPr>
+          <w:highlight w:val="none"/>
+        </w:rPr>
+      </w:pPr>
+      <w:r>
+        <w:t xml:space="preserve">Alle Geräte aus dem Bild platzieren und entsprechend Verkabeln, bei einigen Routern muss man zusätzlich  in das SPF Port das GLC-T/TC Modul einbauen.</w:t>
       </w:r>
       <w:r/>
     </w:p>
     <w:p>
       <w:pPr>
-        <w:pStyle w:val="794"/>
         <w:pBdr/>
         <w:spacing/>
         <w:ind/>
         <w:rPr/>
       </w:pPr>
-      <w:r>
-        <w:t xml:space="preserve">Unteüberschrift</w:t>
-      </w:r>
-      <w:r/>
-    </w:p>
-    <w:p>
-      <w:pPr>
-        <w:pStyle w:val="792"/>
-        <w:pBdr/>
-        <w:spacing/>
-        <w:ind/>
-        <w:rPr/>
-      </w:pPr>
-      <w:r/>
-      <w:bookmarkStart w:id="4" w:name="_Toc147493745"/>
-      <w:r>
-        <w:t xml:space="preserve">Vollständige Konfigurationsdateien</w:t>
-      </w:r>
-      <w:r>
-        <w:t xml:space="preserve"> (optional)</w:t>
-      </w:r>
-      <w:bookmarkEnd w:id="4"/>
       <w:r/>
       <w:r/>
     </w:p>
@@ -1637,12 +1697,25 @@
         <w:ind/>
         <w:rPr/>
       </w:pPr>
-      <w:r/>
-      <w:bookmarkStart w:id="5" w:name="_Toc147493746"/>
       <w:r>
-        <w:t xml:space="preserve">&lt;Überschrift&gt;</w:t>
+        <w:rPr>
+          <w:highlight w:val="none"/>
+        </w:rPr>
+        <w:t xml:space="preserve">Sämtliche Ports einschalten und IPs verteilen </w:t>
       </w:r>
-      <w:bookmarkEnd w:id="5"/>
+      <w:r>
+        <w:rPr>
+          <w:highlight w:val="none"/>
+        </w:rPr>
+      </w:r>
+    </w:p>
+    <w:p>
+      <w:pPr>
+        <w:pBdr/>
+        <w:spacing/>
+        <w:ind/>
+        <w:rPr/>
+      </w:pPr>
       <w:r/>
       <w:r/>
     </w:p>
@@ -1656,9 +1729,9 @@
           <w:headerReference w:type="default" r:id="rId9"/>
           <w:headerReference w:type="even" r:id="rId10"/>
           <w:headerReference w:type="first" r:id="rId11"/>
-          <w:footerReference w:type="default" r:id="rId12"/>
-          <w:footerReference w:type="even" r:id="rId13"/>
-          <w:footerReference w:type="first" r:id="rId14"/>
+          <w:footerReference w:type="default" r:id="rId15"/>
+          <w:footerReference w:type="even" r:id="rId16"/>
+          <w:footerReference w:type="first" r:id="rId17"/>
           <w:footnotePr/>
           <w:endnotePr/>
           <w:type w:val="nextPage"/>
@@ -1755,6 +1828,12 @@
         <w:ind/>
         <w:rPr/>
         <w:sectPr>
+          <w:headerReference w:type="default" r:id="rId12"/>
+          <w:headerReference w:type="even" r:id="rId13"/>
+          <w:headerReference w:type="first" r:id="rId14"/>
+          <w:footerReference w:type="default" r:id="rId18"/>
+          <w:footerReference w:type="even" r:id="rId19"/>
+          <w:footerReference w:type="first" r:id="rId20"/>
           <w:footnotePr/>
           <w:endnotePr/>
           <w:type w:val="continuous"/>
@@ -1815,11 +1894,9 @@
         <w:rPr/>
       </w:pPr>
       <w:r/>
-      <w:bookmarkStart w:id="6" w:name="_Toc147493747"/>
       <w:r>
         <w:t xml:space="preserve">Abbildungsverzeichnis</w:t>
       </w:r>
-      <w:bookmarkEnd w:id="6"/>
       <w:r/>
       <w:r/>
     </w:p>
@@ -1842,15 +1919,11 @@
         <w:pStyle w:val="835"/>
         <w:pBdr/>
         <w:tabs>
-          <w:tab w:val="right" w:leader="dot" w:pos="9062"/>
+          <w:tab w:val="right" w:leader="dot" w:pos="9072"/>
         </w:tabs>
         <w:spacing/>
         <w:ind/>
-        <w:rPr>
-          <w:rFonts w:asciiTheme="minorHAnsi" w:hAnsiTheme="minorHAnsi" w:eastAsiaTheme="minorEastAsia" w:cstheme="minorBidi"/>
-          <w:sz w:val="22"/>
-          <w:szCs w:val="22"/>
-        </w:rPr>
+        <w:rPr/>
       </w:pPr>
       <w:r>
         <w:fldChar w:fldCharType="begin"/>
@@ -1861,53 +1934,116 @@
       <w:r>
         <w:fldChar w:fldCharType="separate"/>
       </w:r>
-      <w:hyperlink w:tooltip="#_Toc430696115" w:anchor="_Toc430696115" w:history="1">
+      <w:r/>
+      <w:hyperlink w:tooltip="#_Toc147493746" w:anchor="_Toc147493746" w:history="1">
         <w:r>
           <w:rPr>
             <w:rStyle w:val="804"/>
           </w:rPr>
-          <w:t xml:space="preserve">Abbildung 1 - Vollständige Netzwerktopologie</w:t>
+        </w:r>
+        <w:r>
+          <w:rPr>
+            <w:rStyle w:val="804"/>
+          </w:rPr>
+          <w:t xml:space="preserve">Abbildung </w:t>
+        </w:r>
+        <w:r>
+          <w:rPr>
+            <w:rStyle w:val="804"/>
+          </w:rPr>
+          <w:t xml:space="preserve">1</w:t>
+        </w:r>
+        <w:r>
+          <w:rPr>
+            <w:rStyle w:val="804"/>
+          </w:rPr>
+          <w:t xml:space="preserve">: Cisco aber in besser </w:t>
+        </w:r>
+        <w:r>
+          <w:rPr>
+            <w:rStyle w:val="804"/>
+          </w:rPr>
         </w:r>
         <w:r>
           <w:tab/>
         </w:r>
         <w:r>
           <w:fldChar w:fldCharType="begin"/>
-        </w:r>
-        <w:r>
-          <w:instrText xml:space="preserve"> PAGEREF _Toc430696115 \h </w:instrText>
-        </w:r>
-        <w:r/>
-        <w:r>
+          <w:instrText xml:space="preserve">PAGEREF _Toc147493746 \h</w:instrText>
           <w:fldChar w:fldCharType="separate"/>
-        </w:r>
-        <w:r>
-          <w:t xml:space="preserve">3</w:t>
-        </w:r>
-        <w:r>
+          <w:t xml:space="preserve">1</w:t>
           <w:fldChar w:fldCharType="end"/>
         </w:r>
       </w:hyperlink>
       <w:r/>
-      <w:r>
-        <w:rPr>
-          <w:rFonts w:asciiTheme="minorHAnsi" w:hAnsiTheme="minorHAnsi" w:eastAsiaTheme="minorEastAsia" w:cstheme="minorBidi"/>
-          <w:sz w:val="22"/>
-          <w:szCs w:val="22"/>
-        </w:rPr>
-      </w:r>
     </w:p>
     <w:p>
       <w:pPr>
-        <w:pBdr/>
+        <w:pStyle w:val="835"/>
+        <w:pBdr/>
+        <w:tabs>
+          <w:tab w:val="right" w:leader="dot" w:pos="9072"/>
+        </w:tabs>
         <w:spacing/>
         <w:ind/>
         <w:rPr/>
       </w:pPr>
+      <w:hyperlink w:tooltip="#_Toc147493747" w:anchor="_Toc147493747" w:history="1">
+        <w:r>
+          <w:rPr>
+            <w:rStyle w:val="804"/>
+          </w:rPr>
+        </w:r>
+        <w:r>
+          <w:rPr>
+            <w:rStyle w:val="804"/>
+          </w:rPr>
+          <w:t xml:space="preserve">Abbildung </w:t>
+        </w:r>
+        <w:r>
+          <w:rPr>
+            <w:rStyle w:val="804"/>
+          </w:rPr>
+          <w:t xml:space="preserve">2</w:t>
+        </w:r>
+        <w:r>
+          <w:rPr>
+            <w:rStyle w:val="804"/>
+          </w:rPr>
+          <w:t xml:space="preserve">: Gesamtes Netzwerk </w:t>
+        </w:r>
+        <w:r>
+          <w:rPr>
+            <w:rStyle w:val="804"/>
+          </w:rPr>
+        </w:r>
+        <w:r>
+          <w:tab/>
+        </w:r>
+        <w:r>
+          <w:fldChar w:fldCharType="begin"/>
+          <w:instrText xml:space="preserve">PAGEREF _Toc147493747 \h</w:instrText>
+          <w:fldChar w:fldCharType="separate"/>
+          <w:t xml:space="preserve">5</w:t>
+          <w:fldChar w:fldCharType="end"/>
+        </w:r>
+      </w:hyperlink>
+      <w:r/>
+    </w:p>
+    <w:p>
+      <w:pPr>
+        <w:pBdr/>
+        <w:spacing/>
+        <w:ind/>
+        <w:rPr/>
+      </w:pPr>
+      <w:r/>
+      <w:r/>
       <w:r>
         <w:fldChar w:fldCharType="end"/>
       </w:r>
       <w:r/>
+      <w:r/>
     </w:p>
     <w:p>
       <w:pPr>
@@ -1921,76 +2057,6 @@
         <w:br w:type="page" w:clear="all"/>
       </w:r>
       <w:r/>
-    </w:p>
-    <w:p>
-      <w:pPr>
-        <w:pStyle w:val="792"/>
-        <w:pBdr/>
-        <w:spacing/>
-        <w:ind/>
-        <w:rPr/>
-      </w:pPr>
-      <w:r/>
-      <w:bookmarkStart w:id="7" w:name="_Toc147493748"/>
-      <w:r>
-        <w:t xml:space="preserve">Anhang</w:t>
-      </w:r>
-      <w:bookmarkEnd w:id="7"/>
-      <w:r/>
-      <w:r/>
-    </w:p>
-    <w:p>
-      <w:pPr>
-        <w:pStyle w:val="839"/>
-        <w:pBdr/>
-        <w:spacing/>
-        <w:ind/>
-        <w:jc w:val="both"/>
-        <w:rPr>
-          <w:rFonts w:asciiTheme="majorHAnsi" w:hAnsiTheme="majorHAnsi"/>
-          <w:i/>
-          <w:sz w:val="22"/>
-          <w:szCs w:val="22"/>
-        </w:rPr>
-      </w:pPr>
-      <w:r>
-        <w:rPr>
-          <w:rFonts w:asciiTheme="majorHAnsi" w:hAnsiTheme="majorHAnsi"/>
-          <w:i/>
-          <w:sz w:val="22"/>
-          <w:szCs w:val="22"/>
-          <w:highlight w:val="yellow"/>
-        </w:rPr>
-        <w:t xml:space="preserve">&lt;</w:t>
-      </w:r>
-      <w:r>
-        <w:rPr>
-          <w:rFonts w:asciiTheme="majorHAnsi" w:hAnsiTheme="majorHAnsi"/>
-          <w:i/>
-          <w:sz w:val="22"/>
-          <w:szCs w:val="22"/>
-          <w:highlight w:val="yellow"/>
-        </w:rPr>
-        <w:t xml:space="preserve">Hier werden alle zusätzlichen Beilagen angefügt. Dies sind zum Beispiel die ausgefüllten Cisco Laborblätter!</w:t>
-      </w:r>
-      <w:r>
-        <w:rPr>
-          <w:rFonts w:asciiTheme="majorHAnsi" w:hAnsiTheme="majorHAnsi"/>
-          <w:i/>
-          <w:sz w:val="22"/>
-          <w:szCs w:val="22"/>
-          <w:highlight w:val="yellow"/>
-        </w:rPr>
-        <w:t xml:space="preserve">&gt;</w:t>
-      </w:r>
-      <w:r>
-        <w:rPr>
-          <w:rFonts w:asciiTheme="majorHAnsi" w:hAnsiTheme="majorHAnsi"/>
-          <w:i/>
-          <w:sz w:val="22"/>
-          <w:szCs w:val="22"/>
-        </w:rPr>
-      </w:r>
     </w:p>
     <w:p>
       <w:pPr>
@@ -2201,6 +2267,175 @@
 </file>
 
 <file path=word/footer3.xml><?xml version="1.0" encoding="utf-8"?>
+<w:ftr xmlns:wpc="http://schemas.microsoft.com/office/word/2010/wordprocessingCanvas" xmlns:mc="http://schemas.openxmlformats.org/markup-compatibility/2006" xmlns:o="urn:schemas-microsoft-com:office:office" xmlns:r="http://schemas.openxmlformats.org/officeDocument/2006/relationships" xmlns:m="http://schemas.openxmlformats.org/officeDocument/2006/math" xmlns:v="urn:schemas-microsoft-com:vml" xmlns:wp14="http://schemas.microsoft.com/office/word/2010/wordprocessingDrawing" xmlns:wp="http://schemas.openxmlformats.org/drawingml/2006/wordprocessingDrawing" xmlns:w10="urn:schemas-microsoft-com:office:word" xmlns:w="http://schemas.openxmlformats.org/wordprocessingml/2006/main" xmlns:w14="http://schemas.microsoft.com/office/word/2010/wordml" xmlns:w15="http://schemas.microsoft.com/office/word/2012/wordml" xmlns:wpg="http://schemas.microsoft.com/office/word/2010/wordprocessingGroup" xmlns:wpi="http://schemas.microsoft.com/office/word/2010/wordprocessingInk" xmlns:wne="http://schemas.microsoft.com/office/word/2006/wordml" xmlns:a="http://schemas.openxmlformats.org/drawingml/2006/main" xmlns:wps="http://schemas.microsoft.com/office/word/2010/wordprocessingShape" mc:Ignorable="w14 w15 wp14">
+  <w:p>
+    <w:pPr>
+      <w:pStyle w:val="811"/>
+      <w:pBdr/>
+      <w:spacing/>
+      <w:ind/>
+      <w:rPr/>
+    </w:pPr>
+    <w:r/>
+    <w:r/>
+  </w:p>
+</w:ftr>
+</file>
+
+<file path=word/footer4.xml><?xml version="1.0" encoding="utf-8"?>
+<w:ftr xmlns:wpc="http://schemas.microsoft.com/office/word/2010/wordprocessingCanvas" xmlns:mc="http://schemas.openxmlformats.org/markup-compatibility/2006" xmlns:o="urn:schemas-microsoft-com:office:office" xmlns:r="http://schemas.openxmlformats.org/officeDocument/2006/relationships" xmlns:m="http://schemas.openxmlformats.org/officeDocument/2006/math" xmlns:v="urn:schemas-microsoft-com:vml" xmlns:wp14="http://schemas.microsoft.com/office/word/2010/wordprocessingDrawing" xmlns:wp="http://schemas.openxmlformats.org/drawingml/2006/wordprocessingDrawing" xmlns:w10="urn:schemas-microsoft-com:office:word" xmlns:w="http://schemas.openxmlformats.org/wordprocessingml/2006/main" xmlns:w14="http://schemas.microsoft.com/office/word/2010/wordml" xmlns:w15="http://schemas.microsoft.com/office/word/2012/wordml" xmlns:wpg="http://schemas.microsoft.com/office/word/2010/wordprocessingGroup" xmlns:wpi="http://schemas.microsoft.com/office/word/2010/wordprocessingInk" xmlns:wne="http://schemas.microsoft.com/office/word/2006/wordml" xmlns:a="http://schemas.openxmlformats.org/drawingml/2006/main" xmlns:wps="http://schemas.microsoft.com/office/word/2010/wordprocessingShape" mc:Ignorable="w14 w15 wp14">
+  <w:p>
+    <w:pPr>
+      <w:pStyle w:val="811"/>
+      <w:pBdr>
+        <w:top w:val="single" w:color="000000" w:sz="1" w:space="0"/>
+      </w:pBdr>
+      <w:spacing/>
+      <w:ind w:right="-567"/>
+      <w:rPr/>
+    </w:pPr>
+    <w:r>
+      <w:rPr>
+        <w:sz w:val="18"/>
+        <w:szCs w:val="18"/>
+      </w:rPr>
+      <w:fldChar w:fldCharType="begin"/>
+    </w:r>
+    <w:r>
+      <w:rPr>
+        <w:sz w:val="18"/>
+        <w:szCs w:val="18"/>
+      </w:rPr>
+      <w:instrText xml:space="preserve"> DATE  \@ "dd.MM.yyyy" </w:instrText>
+    </w:r>
+    <w:r>
+      <w:rPr>
+        <w:sz w:val="18"/>
+        <w:szCs w:val="18"/>
+      </w:rPr>
+      <w:fldChar w:fldCharType="separate"/>
+    </w:r>
+    <w:r>
+      <w:rPr>
+        <w:sz w:val="18"/>
+        <w:szCs w:val="18"/>
+      </w:rPr>
+      <w:t xml:space="preserve">20.10.2023</w:t>
+    </w:r>
+    <w:r>
+      <w:rPr>
+        <w:sz w:val="18"/>
+        <w:szCs w:val="18"/>
+      </w:rPr>
+      <w:fldChar w:fldCharType="end"/>
+    </w:r>
+    <w:r>
+      <w:rPr>
+        <w:sz w:val="18"/>
+        <w:szCs w:val="18"/>
+      </w:rPr>
+      <w:tab/>
+    </w:r>
+    <w:r>
+      <w:rPr>
+        <w:sz w:val="18"/>
+        <w:szCs w:val="18"/>
+      </w:rPr>
+      <w:fldChar w:fldCharType="begin"/>
+    </w:r>
+    <w:r>
+      <w:rPr>
+        <w:sz w:val="18"/>
+        <w:szCs w:val="18"/>
+      </w:rPr>
+      <w:instrText xml:space="preserve"> FILENAME </w:instrText>
+    </w:r>
+    <w:r>
+      <w:rPr>
+        <w:sz w:val="18"/>
+        <w:szCs w:val="18"/>
+      </w:rPr>
+      <w:fldChar w:fldCharType="separate"/>
+    </w:r>
+    <w:r>
+      <w:rPr>
+        <w:sz w:val="18"/>
+        <w:szCs w:val="18"/>
+      </w:rPr>
+      <w:t xml:space="preserve">Document2</w:t>
+    </w:r>
+    <w:r>
+      <w:rPr>
+        <w:sz w:val="18"/>
+        <w:szCs w:val="18"/>
+      </w:rPr>
+      <w:fldChar w:fldCharType="end"/>
+    </w:r>
+    <w:r>
+      <w:rPr>
+        <w:sz w:val="18"/>
+        <w:szCs w:val="18"/>
+      </w:rPr>
+      <w:tab/>
+      <w:t xml:space="preserve">Seite </w:t>
+    </w:r>
+    <w:r>
+      <w:rPr>
+        <w:sz w:val="18"/>
+        <w:szCs w:val="18"/>
+      </w:rPr>
+      <w:fldChar w:fldCharType="begin"/>
+    </w:r>
+    <w:r>
+      <w:rPr>
+        <w:sz w:val="18"/>
+        <w:szCs w:val="18"/>
+      </w:rPr>
+      <w:instrText xml:space="preserve"> PAGE   \* MERGEFORMAT </w:instrText>
+    </w:r>
+    <w:r>
+      <w:rPr>
+        <w:sz w:val="18"/>
+        <w:szCs w:val="18"/>
+      </w:rPr>
+      <w:fldChar w:fldCharType="separate"/>
+    </w:r>
+    <w:r>
+      <w:rPr>
+        <w:sz w:val="18"/>
+        <w:szCs w:val="18"/>
+      </w:rPr>
+      <w:t xml:space="preserve">2</w:t>
+    </w:r>
+    <w:r>
+      <w:rPr>
+        <w:sz w:val="18"/>
+        <w:szCs w:val="18"/>
+      </w:rPr>
+      <w:fldChar w:fldCharType="end"/>
+    </w:r>
+    <w:r/>
+  </w:p>
+</w:ftr>
+</file>
+
+<file path=word/footer5.xml><?xml version="1.0" encoding="utf-8"?>
+<w:ftr xmlns:wpc="http://schemas.microsoft.com/office/word/2010/wordprocessingCanvas" xmlns:mc="http://schemas.openxmlformats.org/markup-compatibility/2006" xmlns:o="urn:schemas-microsoft-com:office:office" xmlns:r="http://schemas.openxmlformats.org/officeDocument/2006/relationships" xmlns:m="http://schemas.openxmlformats.org/officeDocument/2006/math" xmlns:v="urn:schemas-microsoft-com:vml" xmlns:wp14="http://schemas.microsoft.com/office/word/2010/wordprocessingDrawing" xmlns:wp="http://schemas.openxmlformats.org/drawingml/2006/wordprocessingDrawing" xmlns:w10="urn:schemas-microsoft-com:office:word" xmlns:w="http://schemas.openxmlformats.org/wordprocessingml/2006/main" xmlns:w14="http://schemas.microsoft.com/office/word/2010/wordml" xmlns:w15="http://schemas.microsoft.com/office/word/2012/wordml" xmlns:wpg="http://schemas.microsoft.com/office/word/2010/wordprocessingGroup" xmlns:wpi="http://schemas.microsoft.com/office/word/2010/wordprocessingInk" xmlns:wne="http://schemas.microsoft.com/office/word/2006/wordml" xmlns:a="http://schemas.openxmlformats.org/drawingml/2006/main" xmlns:wps="http://schemas.microsoft.com/office/word/2010/wordprocessingShape" mc:Ignorable="w14 w15 wp14">
+  <w:p>
+    <w:pPr>
+      <w:pStyle w:val="811"/>
+      <w:pBdr/>
+      <w:spacing/>
+      <w:ind/>
+      <w:rPr/>
+    </w:pPr>
+    <w:r/>
+    <w:r/>
+  </w:p>
+</w:ftr>
+</file>
+
+<file path=word/footer6.xml><?xml version="1.0" encoding="utf-8"?>
 <w:ftr xmlns:wpc="http://schemas.microsoft.com/office/word/2010/wordprocessingCanvas" xmlns:mc="http://schemas.openxmlformats.org/markup-compatibility/2006" xmlns:o="urn:schemas-microsoft-com:office:office" xmlns:r="http://schemas.openxmlformats.org/officeDocument/2006/relationships" xmlns:m="http://schemas.openxmlformats.org/officeDocument/2006/math" xmlns:v="urn:schemas-microsoft-com:vml" xmlns:wp14="http://schemas.microsoft.com/office/word/2010/wordprocessingDrawing" xmlns:wp="http://schemas.openxmlformats.org/drawingml/2006/wordprocessingDrawing" xmlns:w10="urn:schemas-microsoft-com:office:word" xmlns:w="http://schemas.openxmlformats.org/wordprocessingml/2006/main" xmlns:w14="http://schemas.microsoft.com/office/word/2010/wordml" xmlns:w15="http://schemas.microsoft.com/office/word/2012/wordml" xmlns:wpg="http://schemas.microsoft.com/office/word/2010/wordprocessingGroup" xmlns:wpi="http://schemas.microsoft.com/office/word/2010/wordprocessingInk" xmlns:wne="http://schemas.microsoft.com/office/word/2006/wordml" xmlns:a="http://schemas.openxmlformats.org/drawingml/2006/main" xmlns:wps="http://schemas.microsoft.com/office/word/2010/wordprocessingShape" mc:Ignorable="w14 w15 wp14">
   <w:p>
     <w:pPr>
@@ -2863,6 +3098,635 @@
 </file>
 
 <file path=word/header3.xml><?xml version="1.0" encoding="utf-8"?>
+<w:hdr xmlns:wpc="http://schemas.microsoft.com/office/word/2010/wordprocessingCanvas" xmlns:mc="http://schemas.openxmlformats.org/markup-compatibility/2006" xmlns:o="urn:schemas-microsoft-com:office:office" xmlns:r="http://schemas.openxmlformats.org/officeDocument/2006/relationships" xmlns:m="http://schemas.openxmlformats.org/officeDocument/2006/math" xmlns:v="urn:schemas-microsoft-com:vml" xmlns:wp14="http://schemas.microsoft.com/office/word/2010/wordprocessingDrawing" xmlns:wp="http://schemas.openxmlformats.org/drawingml/2006/wordprocessingDrawing" xmlns:w10="urn:schemas-microsoft-com:office:word" xmlns:w="http://schemas.openxmlformats.org/wordprocessingml/2006/main" xmlns:w14="http://schemas.microsoft.com/office/word/2010/wordml" xmlns:w15="http://schemas.microsoft.com/office/word/2012/wordml" xmlns:wpg="http://schemas.microsoft.com/office/word/2010/wordprocessingGroup" xmlns:wpi="http://schemas.microsoft.com/office/word/2010/wordprocessingInk" xmlns:wne="http://schemas.microsoft.com/office/word/2006/wordml" xmlns:a="http://schemas.openxmlformats.org/drawingml/2006/main" xmlns:wps="http://schemas.microsoft.com/office/word/2010/wordprocessingShape" mc:Ignorable="w14 w15 wp14">
+  <w:p>
+    <w:pPr>
+      <w:pStyle w:val="810"/>
+      <w:pBdr/>
+      <w:spacing/>
+      <w:ind/>
+      <w:rPr/>
+    </w:pPr>
+    <w:r/>
+    <w:r/>
+  </w:p>
+</w:hdr>
+</file>
+
+<file path=word/header4.xml><?xml version="1.0" encoding="utf-8"?>
+<w:hdr xmlns:wpc="http://schemas.microsoft.com/office/word/2010/wordprocessingCanvas" xmlns:mc="http://schemas.openxmlformats.org/markup-compatibility/2006" xmlns:o="urn:schemas-microsoft-com:office:office" xmlns:r="http://schemas.openxmlformats.org/officeDocument/2006/relationships" xmlns:m="http://schemas.openxmlformats.org/officeDocument/2006/math" xmlns:v="urn:schemas-microsoft-com:vml" xmlns:wp14="http://schemas.microsoft.com/office/word/2010/wordprocessingDrawing" xmlns:wp="http://schemas.openxmlformats.org/drawingml/2006/wordprocessingDrawing" xmlns:w10="urn:schemas-microsoft-com:office:word" xmlns:w="http://schemas.openxmlformats.org/wordprocessingml/2006/main" xmlns:w14="http://schemas.microsoft.com/office/word/2010/wordml" xmlns:w15="http://schemas.microsoft.com/office/word/2012/wordml" xmlns:wpg="http://schemas.microsoft.com/office/word/2010/wordprocessingGroup" xmlns:wpi="http://schemas.microsoft.com/office/word/2010/wordprocessingInk" xmlns:wne="http://schemas.microsoft.com/office/word/2006/wordml" xmlns:a="http://schemas.openxmlformats.org/drawingml/2006/main" xmlns:wps="http://schemas.microsoft.com/office/word/2010/wordprocessingShape" mc:Ignorable="w14 w15 wp14">
+  <w:p>
+    <w:pPr>
+      <w:pBdr/>
+      <w:tabs>
+        <w:tab w:val="left" w:leader="none" w:pos="6746"/>
+      </w:tabs>
+      <w:spacing w:line="220" w:lineRule="exact"/>
+      <w:ind/>
+      <w:rPr>
+        <w:rFonts w:ascii="Arial" w:hAnsi="Arial" w:eastAsia="HELVETICA NEUE LIGHT" w:cs="HELVETICA NEUE LIGHT"/>
+        <w:color w:val="181412"/>
+        <w:spacing w:val="-6"/>
+        <w:sz w:val="16"/>
+        <w:szCs w:val="16"/>
+      </w:rPr>
+    </w:pPr>
+    <w:r>
+      <mc:AlternateContent>
+        <mc:Choice Requires="wpg">
+          <w:drawing>
+            <wp:anchor xmlns:wp="http://schemas.openxmlformats.org/drawingml/2006/wordprocessingDrawing" xmlns:wp14="http://schemas.microsoft.com/office/word/2010/wordprocessingDrawing" distT="0" distB="0" distL="0" distR="0" simplePos="0" relativeHeight="251657216" behindDoc="0" locked="0" layoutInCell="1" allowOverlap="1">
+              <wp:simplePos x="0" y="0"/>
+              <wp:positionH relativeFrom="page">
+                <wp:posOffset>895350</wp:posOffset>
+              </wp:positionH>
+              <wp:positionV relativeFrom="page">
+                <wp:posOffset>361950</wp:posOffset>
+              </wp:positionV>
+              <wp:extent cx="2247900" cy="734695"/>
+              <wp:effectExtent l="0" t="0" r="0" b="8255"/>
+              <wp:wrapTopAndBottom/>
+              <wp:docPr id="3" name="Text Box 1"/>
+              <wp:cNvGraphicFramePr/>
+              <a:graphic xmlns:a="http://schemas.openxmlformats.org/drawingml/2006/main">
+                <a:graphicData uri="http://schemas.microsoft.com/office/word/2010/wordprocessingShape">
+                  <wps:wsp>
+                    <wps:cNvPr id="0" name=""/>
+                    <wps:cNvSpPr txBox="1">
+                      <a:spLocks noChangeArrowheads="1"/>
+                    </wps:cNvSpPr>
+                    <wps:spPr bwMode="auto">
+                      <a:xfrm>
+                        <a:off x="0" y="0"/>
+                        <a:ext cx="2247900" cy="734695"/>
+                      </a:xfrm>
+                      <a:prstGeom prst="rect">
+                        <a:avLst/>
+                      </a:prstGeom>
+                      <a:solidFill>
+                        <a:srgbClr val="FFFFFF"/>
+                      </a:solidFill>
+                      <a:ln>
+                        <a:noFill/>
+                      </a:ln>
+                    </wps:spPr>
+                    <wps:txbx>
+                      <w:txbxContent>
+                        <w:p>
+                          <w:pPr>
+                            <w:pBdr/>
+                            <w:spacing w:line="193" w:lineRule="exact"/>
+                            <w:ind/>
+                            <w:rPr>
+                              <w:rFonts w:ascii="Arial" w:hAnsi="Arial"/>
+                              <w:b/>
+                              <w:bCs/>
+                              <w:sz w:val="15"/>
+                              <w:szCs w:val="15"/>
+                            </w:rPr>
+                          </w:pPr>
+                          <w:r>
+                            <w:rPr>
+                              <w:rFonts w:ascii="Arial" w:hAnsi="Arial"/>
+                              <w:b/>
+                              <w:bCs/>
+                              <w:sz w:val="15"/>
+                              <w:szCs w:val="15"/>
+                            </w:rPr>
+                            <w:t xml:space="preserve">htl</w:t>
+                          </w:r>
+                          <w:r>
+                            <w:rPr>
+                              <w:rFonts w:ascii="Arial" w:hAnsi="Arial"/>
+                              <w:b/>
+                              <w:bCs/>
+                              <w:sz w:val="15"/>
+                              <w:szCs w:val="15"/>
+                            </w:rPr>
+                            <w:t xml:space="preserve"> </w:t>
+                          </w:r>
+                          <w:r>
+                            <w:rPr>
+                              <w:rFonts w:ascii="Arial" w:hAnsi="Arial"/>
+                              <w:b/>
+                              <w:bCs/>
+                              <w:sz w:val="15"/>
+                              <w:szCs w:val="15"/>
+                            </w:rPr>
+                            <w:t xml:space="preserve">donaustadt</w:t>
+                          </w:r>
+                          <w:r>
+                            <w:rPr>
+                              <w:rFonts w:ascii="Arial" w:hAnsi="Arial"/>
+                              <w:b/>
+                              <w:bCs/>
+                              <w:sz w:val="15"/>
+                              <w:szCs w:val="15"/>
+                            </w:rPr>
+                          </w:r>
+                        </w:p>
+                        <w:p>
+                          <w:pPr>
+                            <w:pBdr/>
+                            <w:spacing w:line="193" w:lineRule="exact"/>
+                            <w:ind/>
+                            <w:rPr>
+                              <w:rFonts w:ascii="Arial" w:hAnsi="Arial"/>
+                              <w:sz w:val="15"/>
+                              <w:szCs w:val="15"/>
+                            </w:rPr>
+                          </w:pPr>
+                          <w:r>
+                            <w:rPr>
+                              <w:rFonts w:ascii="Arial" w:hAnsi="Arial"/>
+                              <w:sz w:val="15"/>
+                              <w:szCs w:val="15"/>
+                            </w:rPr>
+                            <w:t xml:space="preserve">Donaustadtstraße 45</w:t>
+                          </w:r>
+                          <w:r>
+                            <w:rPr>
+                              <w:rFonts w:ascii="Arial" w:hAnsi="Arial"/>
+                              <w:sz w:val="15"/>
+                              <w:szCs w:val="15"/>
+                            </w:rPr>
+                          </w:r>
+                        </w:p>
+                        <w:p>
+                          <w:pPr>
+                            <w:pBdr/>
+                            <w:spacing w:line="193" w:lineRule="exact"/>
+                            <w:ind/>
+                            <w:rPr>
+                              <w:rFonts w:ascii="Arial" w:hAnsi="Arial"/>
+                              <w:sz w:val="15"/>
+                              <w:szCs w:val="15"/>
+                            </w:rPr>
+                          </w:pPr>
+                          <w:r>
+                            <w:rPr>
+                              <w:rFonts w:ascii="Arial" w:hAnsi="Arial"/>
+                              <w:sz w:val="15"/>
+                              <w:szCs w:val="15"/>
+                            </w:rPr>
+                            <w:t xml:space="preserve">1220 Wien</w:t>
+                          </w:r>
+                          <w:r>
+                            <w:rPr>
+                              <w:rFonts w:ascii="Arial" w:hAnsi="Arial"/>
+                              <w:sz w:val="15"/>
+                              <w:szCs w:val="15"/>
+                            </w:rPr>
+                          </w:r>
+                        </w:p>
+                        <w:p>
+                          <w:pPr>
+                            <w:pBdr/>
+                            <w:spacing w:line="193" w:lineRule="exact"/>
+                            <w:ind/>
+                            <w:rPr>
+                              <w:rFonts w:ascii="Arial" w:hAnsi="Arial"/>
+                              <w:sz w:val="15"/>
+                              <w:szCs w:val="15"/>
+                            </w:rPr>
+                          </w:pPr>
+                          <w:r>
+                            <w:rPr>
+                              <w:rFonts w:ascii="Arial" w:hAnsi="Arial"/>
+                              <w:sz w:val="15"/>
+                              <w:szCs w:val="15"/>
+                            </w:rPr>
+                          </w:r>
+                          <w:r>
+                            <w:rPr>
+                              <w:rFonts w:ascii="Arial" w:hAnsi="Arial"/>
+                              <w:sz w:val="15"/>
+                              <w:szCs w:val="15"/>
+                            </w:rPr>
+                          </w:r>
+                        </w:p>
+                        <w:p>
+                          <w:pPr>
+                            <w:pBdr/>
+                            <w:spacing w:line="193" w:lineRule="exact"/>
+                            <w:ind/>
+                            <w:rPr>
+                              <w:rFonts w:ascii="Arial" w:hAnsi="Arial"/>
+                              <w:sz w:val="15"/>
+                              <w:szCs w:val="15"/>
+                            </w:rPr>
+                          </w:pPr>
+                          <w:r>
+                            <w:rPr>
+                              <w:rFonts w:ascii="Arial" w:hAnsi="Arial"/>
+                              <w:sz w:val="15"/>
+                              <w:szCs w:val="15"/>
+                            </w:rPr>
+                            <w:t xml:space="preserve">Abteilung: </w:t>
+                          </w:r>
+                          <w:r>
+                            <w:rPr>
+                              <w:rFonts w:ascii="Arial" w:hAnsi="Arial"/>
+                              <w:sz w:val="15"/>
+                              <w:szCs w:val="15"/>
+                            </w:rPr>
+                            <w:t xml:space="preserve">Informationstechnologie</w:t>
+                          </w:r>
+                          <w:r>
+                            <w:rPr>
+                              <w:rFonts w:ascii="Arial" w:hAnsi="Arial"/>
+                              <w:sz w:val="15"/>
+                              <w:szCs w:val="15"/>
+                            </w:rPr>
+                          </w:r>
+                        </w:p>
+                        <w:p>
+                          <w:pPr>
+                            <w:pBdr/>
+                            <w:spacing w:line="193" w:lineRule="exact"/>
+                            <w:ind/>
+                            <w:rPr>
+                              <w:rFonts w:ascii="Arial" w:hAnsi="Arial"/>
+                              <w:sz w:val="15"/>
+                              <w:szCs w:val="15"/>
+                            </w:rPr>
+                          </w:pPr>
+                          <w:r>
+                            <w:rPr>
+                              <w:rFonts w:ascii="Arial" w:hAnsi="Arial"/>
+                              <w:sz w:val="15"/>
+                              <w:szCs w:val="15"/>
+                            </w:rPr>
+                            <w:t xml:space="preserve">Schwerpunkt: </w:t>
+                          </w:r>
+                          <w:r>
+                            <w:rPr>
+                              <w:rFonts w:ascii="Arial" w:hAnsi="Arial"/>
+                              <w:sz w:val="15"/>
+                              <w:szCs w:val="15"/>
+                            </w:rPr>
+                            <w:t xml:space="preserve">Netzwerktechnik</w:t>
+                          </w:r>
+                          <w:r>
+                            <w:rPr>
+                              <w:rFonts w:ascii="Arial" w:hAnsi="Arial"/>
+                              <w:sz w:val="15"/>
+                              <w:szCs w:val="15"/>
+                            </w:rPr>
+                          </w:r>
+                        </w:p>
+                      </w:txbxContent>
+                    </wps:txbx>
+                    <wps:bodyPr rot="0" vert="horz" wrap="square" lIns="0" tIns="0" rIns="0" bIns="0" anchor="t" anchorCtr="0" upright="1">
+                      <a:noAutofit/>
+                    </wps:bodyPr>
+                  </wps:wsp>
+                </a:graphicData>
+              </a:graphic>
+              <wp14:sizeRelH relativeFrom="page">
+                <wp14:pctWidth>0</wp14:pctWidth>
+              </wp14:sizeRelH>
+              <wp14:sizeRelV relativeFrom="page">
+                <wp14:pctHeight>0</wp14:pctHeight>
+              </wp14:sizeRelV>
+            </wp:anchor>
+          </w:drawing>
+        </mc:Choice>
+        <mc:Fallback>
+          <w:pict>
+            <v:shape id="shape 2" o:spid="_x0000_s2" o:spt="202" type="#_x0000_t202" style="position:absolute;z-index:251657216;o:allowoverlap:true;o:allowincell:true;mso-position-horizontal-relative:page;margin-left:70.50pt;mso-position-horizontal:absolute;mso-position-vertical-relative:page;margin-top:28.50pt;mso-position-vertical:absolute;width:177.00pt;height:57.85pt;mso-wrap-distance-left:0.00pt;mso-wrap-distance-top:0.00pt;mso-wrap-distance-right:0.00pt;mso-wrap-distance-bottom:0.00pt;v-text-anchor:top;visibility:visible;" fillcolor="#FFFFFF" stroked="f">
+              <w10:wrap type="topAndBottom"/>
+              <v:textbox inset="0,0,0,0">
+                <w:txbxContent>
+                  <w:p>
+                    <w:pPr>
+                      <w:pBdr/>
+                      <w:spacing w:line="193" w:lineRule="exact"/>
+                      <w:ind/>
+                      <w:rPr>
+                        <w:rFonts w:ascii="Arial" w:hAnsi="Arial"/>
+                        <w:b/>
+                        <w:bCs/>
+                        <w:sz w:val="15"/>
+                        <w:szCs w:val="15"/>
+                      </w:rPr>
+                    </w:pPr>
+                    <w:r>
+                      <w:rPr>
+                        <w:rFonts w:ascii="Arial" w:hAnsi="Arial"/>
+                        <w:b/>
+                        <w:bCs/>
+                        <w:sz w:val="15"/>
+                        <w:szCs w:val="15"/>
+                      </w:rPr>
+                      <w:t xml:space="preserve">htl</w:t>
+                    </w:r>
+                    <w:r>
+                      <w:rPr>
+                        <w:rFonts w:ascii="Arial" w:hAnsi="Arial"/>
+                        <w:b/>
+                        <w:bCs/>
+                        <w:sz w:val="15"/>
+                        <w:szCs w:val="15"/>
+                      </w:rPr>
+                      <w:t xml:space="preserve"> </w:t>
+                    </w:r>
+                    <w:r>
+                      <w:rPr>
+                        <w:rFonts w:ascii="Arial" w:hAnsi="Arial"/>
+                        <w:b/>
+                        <w:bCs/>
+                        <w:sz w:val="15"/>
+                        <w:szCs w:val="15"/>
+                      </w:rPr>
+                      <w:t xml:space="preserve">donaustadt</w:t>
+                    </w:r>
+                    <w:r>
+                      <w:rPr>
+                        <w:rFonts w:ascii="Arial" w:hAnsi="Arial"/>
+                        <w:b/>
+                        <w:bCs/>
+                        <w:sz w:val="15"/>
+                        <w:szCs w:val="15"/>
+                      </w:rPr>
+                    </w:r>
+                  </w:p>
+                  <w:p>
+                    <w:pPr>
+                      <w:pBdr/>
+                      <w:spacing w:line="193" w:lineRule="exact"/>
+                      <w:ind/>
+                      <w:rPr>
+                        <w:rFonts w:ascii="Arial" w:hAnsi="Arial"/>
+                        <w:sz w:val="15"/>
+                        <w:szCs w:val="15"/>
+                      </w:rPr>
+                    </w:pPr>
+                    <w:r>
+                      <w:rPr>
+                        <w:rFonts w:ascii="Arial" w:hAnsi="Arial"/>
+                        <w:sz w:val="15"/>
+                        <w:szCs w:val="15"/>
+                      </w:rPr>
+                      <w:t xml:space="preserve">Donaustadtstraße 45</w:t>
+                    </w:r>
+                    <w:r>
+                      <w:rPr>
+                        <w:rFonts w:ascii="Arial" w:hAnsi="Arial"/>
+                        <w:sz w:val="15"/>
+                        <w:szCs w:val="15"/>
+                      </w:rPr>
+                    </w:r>
+                  </w:p>
+                  <w:p>
+                    <w:pPr>
+                      <w:pBdr/>
+                      <w:spacing w:line="193" w:lineRule="exact"/>
+                      <w:ind/>
+                      <w:rPr>
+                        <w:rFonts w:ascii="Arial" w:hAnsi="Arial"/>
+                        <w:sz w:val="15"/>
+                        <w:szCs w:val="15"/>
+                      </w:rPr>
+                    </w:pPr>
+                    <w:r>
+                      <w:rPr>
+                        <w:rFonts w:ascii="Arial" w:hAnsi="Arial"/>
+                        <w:sz w:val="15"/>
+                        <w:szCs w:val="15"/>
+                      </w:rPr>
+                      <w:t xml:space="preserve">1220 Wien</w:t>
+                    </w:r>
+                    <w:r>
+                      <w:rPr>
+                        <w:rFonts w:ascii="Arial" w:hAnsi="Arial"/>
+                        <w:sz w:val="15"/>
+                        <w:szCs w:val="15"/>
+                      </w:rPr>
+                    </w:r>
+                  </w:p>
+                  <w:p>
+                    <w:pPr>
+                      <w:pBdr/>
+                      <w:spacing w:line="193" w:lineRule="exact"/>
+                      <w:ind/>
+                      <w:rPr>
+                        <w:rFonts w:ascii="Arial" w:hAnsi="Arial"/>
+                        <w:sz w:val="15"/>
+                        <w:szCs w:val="15"/>
+                      </w:rPr>
+                    </w:pPr>
+                    <w:r>
+                      <w:rPr>
+                        <w:rFonts w:ascii="Arial" w:hAnsi="Arial"/>
+                        <w:sz w:val="15"/>
+                        <w:szCs w:val="15"/>
+                      </w:rPr>
+                    </w:r>
+                    <w:r>
+                      <w:rPr>
+                        <w:rFonts w:ascii="Arial" w:hAnsi="Arial"/>
+                        <w:sz w:val="15"/>
+                        <w:szCs w:val="15"/>
+                      </w:rPr>
+                    </w:r>
+                  </w:p>
+                  <w:p>
+                    <w:pPr>
+                      <w:pBdr/>
+                      <w:spacing w:line="193" w:lineRule="exact"/>
+                      <w:ind/>
+                      <w:rPr>
+                        <w:rFonts w:ascii="Arial" w:hAnsi="Arial"/>
+                        <w:sz w:val="15"/>
+                        <w:szCs w:val="15"/>
+                      </w:rPr>
+                    </w:pPr>
+                    <w:r>
+                      <w:rPr>
+                        <w:rFonts w:ascii="Arial" w:hAnsi="Arial"/>
+                        <w:sz w:val="15"/>
+                        <w:szCs w:val="15"/>
+                      </w:rPr>
+                      <w:t xml:space="preserve">Abteilung: </w:t>
+                    </w:r>
+                    <w:r>
+                      <w:rPr>
+                        <w:rFonts w:ascii="Arial" w:hAnsi="Arial"/>
+                        <w:sz w:val="15"/>
+                        <w:szCs w:val="15"/>
+                      </w:rPr>
+                      <w:t xml:space="preserve">Informationstechnologie</w:t>
+                    </w:r>
+                    <w:r>
+                      <w:rPr>
+                        <w:rFonts w:ascii="Arial" w:hAnsi="Arial"/>
+                        <w:sz w:val="15"/>
+                        <w:szCs w:val="15"/>
+                      </w:rPr>
+                    </w:r>
+                  </w:p>
+                  <w:p>
+                    <w:pPr>
+                      <w:pBdr/>
+                      <w:spacing w:line="193" w:lineRule="exact"/>
+                      <w:ind/>
+                      <w:rPr>
+                        <w:rFonts w:ascii="Arial" w:hAnsi="Arial"/>
+                        <w:sz w:val="15"/>
+                        <w:szCs w:val="15"/>
+                      </w:rPr>
+                    </w:pPr>
+                    <w:r>
+                      <w:rPr>
+                        <w:rFonts w:ascii="Arial" w:hAnsi="Arial"/>
+                        <w:sz w:val="15"/>
+                        <w:szCs w:val="15"/>
+                      </w:rPr>
+                      <w:t xml:space="preserve">Schwerpunkt: </w:t>
+                    </w:r>
+                    <w:r>
+                      <w:rPr>
+                        <w:rFonts w:ascii="Arial" w:hAnsi="Arial"/>
+                        <w:sz w:val="15"/>
+                        <w:szCs w:val="15"/>
+                      </w:rPr>
+                      <w:t xml:space="preserve">Netzwerktechnik</w:t>
+                    </w:r>
+                    <w:r>
+                      <w:rPr>
+                        <w:rFonts w:ascii="Arial" w:hAnsi="Arial"/>
+                        <w:sz w:val="15"/>
+                        <w:szCs w:val="15"/>
+                      </w:rPr>
+                    </w:r>
+                  </w:p>
+                </w:txbxContent>
+              </v:textbox>
+            </v:shape>
+          </w:pict>
+        </mc:Fallback>
+      </mc:AlternateContent>
+    </w:r>
+    <w:r>
+      <mc:AlternateContent>
+        <mc:Choice Requires="wpg">
+          <w:drawing>
+            <wp:anchor xmlns:wp="http://schemas.openxmlformats.org/drawingml/2006/wordprocessingDrawing" xmlns:wp14="http://schemas.microsoft.com/office/word/2010/wordprocessingDrawing" distT="0" distB="0" distL="0" distR="0" simplePos="0" relativeHeight="251659264" behindDoc="1" locked="0" layoutInCell="1" allowOverlap="1">
+              <wp:simplePos x="0" y="0"/>
+              <wp:positionH relativeFrom="page">
+                <wp:posOffset>0</wp:posOffset>
+              </wp:positionH>
+              <wp:positionV relativeFrom="page">
+                <wp:posOffset>0</wp:posOffset>
+              </wp:positionV>
+              <wp:extent cx="7559675" cy="1547495"/>
+              <wp:effectExtent l="0" t="0" r="3175" b="0"/>
+              <wp:wrapNone/>
+              <wp:docPr id="4" name="Bild 3"/>
+              <wp:cNvGraphicFramePr>
+                <a:graphicFrameLocks xmlns:a="http://schemas.openxmlformats.org/drawingml/2006/main" noChangeAspect="1"/>
+              </wp:cNvGraphicFramePr>
+              <a:graphic xmlns:a="http://schemas.openxmlformats.org/drawingml/2006/main">
+                <a:graphicData uri="http://schemas.openxmlformats.org/drawingml/2006/picture">
+                  <pic:pic xmlns:pic="http://schemas.openxmlformats.org/drawingml/2006/picture">
+                    <pic:nvPicPr>
+                      <pic:cNvPr id="0" name="Picture 3"/>
+                      <pic:cNvPicPr>
+                        <a:picLocks noChangeAspect="1"/>
+                      </pic:cNvPicPr>
+                      <pic:nvPr/>
+                    </pic:nvPicPr>
+                    <pic:blipFill>
+                      <a:blip r:embed="rId1"/>
+                      <a:stretch/>
+                    </pic:blipFill>
+                    <pic:spPr bwMode="auto">
+                      <a:xfrm>
+                        <a:off x="0" y="0"/>
+                        <a:ext cx="7559675" cy="1547495"/>
+                      </a:xfrm>
+                      <a:prstGeom prst="rect">
+                        <a:avLst/>
+                      </a:prstGeom>
+                      <a:solidFill>
+                        <a:srgbClr val="FFFFFF"/>
+                      </a:solidFill>
+                      <a:ln>
+                        <a:noFill/>
+                      </a:ln>
+                    </pic:spPr>
+                  </pic:pic>
+                </a:graphicData>
+              </a:graphic>
+              <wp14:sizeRelH relativeFrom="page">
+                <wp14:pctWidth>0</wp14:pctWidth>
+              </wp14:sizeRelH>
+              <wp14:sizeRelV relativeFrom="page">
+                <wp14:pctHeight>0</wp14:pctHeight>
+              </wp14:sizeRelV>
+            </wp:anchor>
+          </w:drawing>
+        </mc:Choice>
+        <mc:Fallback>
+          <w:pict>
+            <v:shapetype id="_x0000_t75" coordsize="21600,21600" o:spt="75" o:preferrelative="t" path="m@4@5l@4@11@9@11@9@5xe" filled="f" stroked="f">
+              <v:stroke joinstyle="miter"/>
+              <v:formulas>
+                <v:f eqn="if lineDrawn pixelLineWidth 0"/>
+                <v:f eqn="sum @0 1 0"/>
+                <v:f eqn="sum 0 0 @1"/>
+                <v:f eqn="prod @2 1 2"/>
+                <v:f eqn="prod @3 21600 pixelWidth"/>
+                <v:f eqn="prod @3 21600 pixelHeight"/>
+                <v:f eqn="sum @0 0 1"/>
+                <v:f eqn="prod @6 1 2"/>
+                <v:f eqn="prod @7 21600 pixelWidth"/>
+                <v:f eqn="sum @8 21600 0"/>
+                <v:f eqn="prod @7 21600 pixelHeight"/>
+                <v:f eqn="sum @10 21600 0"/>
+              </v:formulas>
+              <v:path o:extrusionok="f" gradientshapeok="t" o:connecttype="rect"/>
+              <o:lock v:ext="edit" aspectratio="t"/>
+            </v:shapetype>
+            <v:shape id="_x0000_i3" o:spid="_x0000_s3" type="#_x0000_t75" style="position:absolute;z-index:-251659264;o:allowoverlap:true;o:allowincell:true;mso-position-horizontal-relative:page;margin-left:0.00pt;mso-position-horizontal:absolute;mso-position-vertical-relative:page;margin-top:0.00pt;mso-position-vertical:absolute;width:595.25pt;height:121.85pt;mso-wrap-distance-left:0.00pt;mso-wrap-distance-top:0.00pt;mso-wrap-distance-right:0.00pt;mso-wrap-distance-bottom:0.00pt;z-index:1;" stroked="f">
+              <v:imagedata r:id="rId1" o:title=""/>
+              <o:lock v:ext="edit" rotation="t"/>
+            </v:shape>
+          </w:pict>
+        </mc:Fallback>
+      </mc:AlternateContent>
+    </w:r>
+    <w:r>
+      <w:rPr>
+        <w:rFonts w:ascii="Arial" w:hAnsi="Arial" w:eastAsia="HELVETICA NEUE LIGHT" w:cs="HELVETICA NEUE LIGHT"/>
+        <w:color w:val="181412"/>
+        <w:spacing w:val="-6"/>
+        <w:sz w:val="16"/>
+        <w:szCs w:val="16"/>
+      </w:rPr>
+    </w:r>
+  </w:p>
+</w:hdr>
+</file>
+
+<file path=word/header5.xml><?xml version="1.0" encoding="utf-8"?>
+<w:hdr xmlns:wpc="http://schemas.microsoft.com/office/word/2010/wordprocessingCanvas" xmlns:mc="http://schemas.openxmlformats.org/markup-compatibility/2006" xmlns:o="urn:schemas-microsoft-com:office:office" xmlns:r="http://schemas.openxmlformats.org/officeDocument/2006/relationships" xmlns:m="http://schemas.openxmlformats.org/officeDocument/2006/math" xmlns:v="urn:schemas-microsoft-com:vml" xmlns:wp14="http://schemas.microsoft.com/office/word/2010/wordprocessingDrawing" xmlns:wp="http://schemas.openxmlformats.org/drawingml/2006/wordprocessingDrawing" xmlns:w10="urn:schemas-microsoft-com:office:word" xmlns:w="http://schemas.openxmlformats.org/wordprocessingml/2006/main" xmlns:w14="http://schemas.microsoft.com/office/word/2010/wordml" xmlns:w15="http://schemas.microsoft.com/office/word/2012/wordml" xmlns:wpg="http://schemas.microsoft.com/office/word/2010/wordprocessingGroup" xmlns:wpi="http://schemas.microsoft.com/office/word/2010/wordprocessingInk" xmlns:wne="http://schemas.microsoft.com/office/word/2006/wordml" xmlns:a="http://schemas.openxmlformats.org/drawingml/2006/main" xmlns:wps="http://schemas.microsoft.com/office/word/2010/wordprocessingShape" mc:Ignorable="w14 w15 wp14">
+  <w:p>
+    <w:pPr>
+      <w:pStyle w:val="810"/>
+      <w:pBdr/>
+      <w:spacing/>
+      <w:ind/>
+      <w:rPr/>
+    </w:pPr>
+    <w:r/>
+    <w:r/>
+  </w:p>
+</w:hdr>
+</file>
+
+<file path=word/header6.xml><?xml version="1.0" encoding="utf-8"?>
 <w:hdr xmlns:wpc="http://schemas.microsoft.com/office/word/2010/wordprocessingCanvas" xmlns:mc="http://schemas.openxmlformats.org/markup-compatibility/2006" xmlns:o="urn:schemas-microsoft-com:office:office" xmlns:r="http://schemas.openxmlformats.org/officeDocument/2006/relationships" xmlns:m="http://schemas.openxmlformats.org/officeDocument/2006/math" xmlns:v="urn:schemas-microsoft-com:vml" xmlns:wp14="http://schemas.microsoft.com/office/word/2010/wordprocessingDrawing" xmlns:wp="http://schemas.openxmlformats.org/drawingml/2006/wordprocessingDrawing" xmlns:w10="urn:schemas-microsoft-com:office:word" xmlns:w="http://schemas.openxmlformats.org/wordprocessingml/2006/main" xmlns:w14="http://schemas.microsoft.com/office/word/2010/wordml" xmlns:w15="http://schemas.microsoft.com/office/word/2012/wordml" xmlns:wpg="http://schemas.microsoft.com/office/word/2010/wordprocessingGroup" xmlns:wpi="http://schemas.microsoft.com/office/word/2010/wordprocessingInk" xmlns:wne="http://schemas.microsoft.com/office/word/2006/wordml" xmlns:a="http://schemas.openxmlformats.org/drawingml/2006/main" xmlns:wps="http://schemas.microsoft.com/office/word/2010/wordprocessingShape" mc:Ignorable="w14 w15 wp14">
   <w:p>
     <w:pPr>

</xml_diff>

<commit_message>
vault backup: 2024-04-04 12:47:07
</commit_message>
<xml_diff>
--- a/2.Klasse/Netzwerktiger/Aufgaben/aufgabe_kanamelol/oida.docx
+++ b/2.Klasse/Netzwerktiger/Aufgaben/aufgabe_kanamelol/oida.docx
@@ -1714,13 +1714,18 @@
         <w:pBdr/>
         <w:spacing/>
         <w:ind/>
-        <w:rPr/>
-      </w:pPr>
-      <w:r/>
+        <w:rPr>
+          <w:highlight w:val="none"/>
+        </w:rPr>
+      </w:pPr>
+      <w:r>
+        <w:t xml:space="preserve">Ich liebe es, jedes Port einzeln einzuschalten und die IP einzugeben :D, für die Pcs und Server gibt es zum Glück DCHP also ist es nur ein klick. </w:t>
+      </w:r>
       <w:r/>
     </w:p>
     <w:p>
       <w:pPr>
+        <w:pStyle w:val="793"/>
         <w:pBdr/>
         <w:spacing/>
         <w:ind/>
@@ -1740,6 +1745,18 @@
           <w:cols w:num="1" w:sep="0" w:space="720" w:equalWidth="1"/>
         </w:sectPr>
       </w:pPr>
+      <w:r>
+        <w:rPr>
+          <w:highlight w:val="none"/>
+        </w:rPr>
+        <w:t xml:space="preserve">PAKET TRACER SOLLTE IHR ZEICHENFEATURE DIREKT ENTFERNEN WENN ES SCHON SO SUPER IST</w:t>
+      </w:r>
+      <w:r>
+        <w:rPr>
+          <w:highlight w:val="none"/>
+        </w:rPr>
+      </w:r>
+      <w:r/>
       <w:r/>
       <w:r/>
     </w:p>
@@ -1776,22 +1793,23 @@
         <w:ind/>
         <w:rPr>
           <w:rFonts w:ascii="Courier New" w:hAnsi="Courier New" w:cs="Courier New"/>
-          <w:sz w:val="16"/>
-          <w:szCs w:val="16"/>
+          <w:sz w:val="24"/>
+          <w:szCs w:val="24"/>
         </w:rPr>
       </w:pPr>
       <w:r>
         <w:rPr>
           <w:rFonts w:ascii="Courier New" w:hAnsi="Courier New" w:cs="Courier New"/>
-          <w:sz w:val="16"/>
-          <w:szCs w:val="16"/>
+          <w:sz w:val="24"/>
+          <w:szCs w:val="24"/>
         </w:rPr>
+        <w:t xml:space="preserve">Mehr muss nicht gesagt werden.</w:t>
       </w:r>
       <w:r>
         <w:rPr>
           <w:rFonts w:ascii="Courier New" w:hAnsi="Courier New" w:cs="Courier New"/>
-          <w:sz w:val="16"/>
-          <w:szCs w:val="16"/>
+          <w:sz w:val="24"/>
+          <w:szCs w:val="24"/>
         </w:rPr>
       </w:r>
     </w:p>

</xml_diff>

<commit_message>
vault backup: 2024-04-04 12:48:08
</commit_message>
<xml_diff>
--- a/2.Klasse/Netzwerktiger/Aufgaben/aufgabe_kanamelol/oida.docx
+++ b/2.Klasse/Netzwerktiger/Aufgaben/aufgabe_kanamelol/oida.docx
@@ -220,7 +220,6 @@
         <w:rPr/>
       </w:pPr>
       <w:r/>
-      <w:bookmarkStart w:id="5" w:name="_Toc147493746"/>
       <w:r>
         <w:t xml:space="preserve">Abbildung </w:t>
       </w:r>
@@ -238,7 +237,7 @@
       <w:r>
         <w:t xml:space="preserve">: Cisco aber in besser </w:t>
       </w:r>
-      <w:bookmarkEnd w:id="5"/>
+      <w:r/>
       <w:r/>
       <w:r/>
     </w:p>
@@ -482,29 +481,6 @@
           <w:sz w:val="28"/>
         </w:rPr>
         <w:t xml:space="preserve">ZIVK</w:t>
-      </w:r>
-      <w:r>
-        <w:rPr>
-          <w:sz w:val="28"/>
-        </w:rPr>
-      </w:r>
-    </w:p>
-    <w:p>
-      <w:pPr>
-        <w:pBdr/>
-        <w:tabs>
-          <w:tab w:val="left" w:leader="none" w:pos="2835"/>
-        </w:tabs>
-        <w:spacing w:line="276" w:lineRule="auto"/>
-        <w:ind/>
-        <w:rPr>
-          <w:sz w:val="28"/>
-        </w:rPr>
-      </w:pPr>
-      <w:r>
-        <w:rPr>
-          <w:sz w:val="28"/>
-        </w:rPr>
       </w:r>
       <w:r>
         <w:rPr>
@@ -606,17 +582,12 @@
             <w:pStyle w:val="825"/>
             <w:pBdr/>
             <w:tabs>
-              <w:tab w:val="left" w:leader="none" w:pos="480"/>
+              <w:tab w:val="left" w:leader="none" w:pos="567"/>
               <w:tab w:val="right" w:leader="dot" w:pos="9062"/>
             </w:tabs>
             <w:spacing/>
             <w:ind/>
-            <w:rPr>
-              <w:rFonts w:asciiTheme="minorHAnsi" w:hAnsiTheme="minorHAnsi" w:eastAsiaTheme="minorEastAsia" w:cstheme="minorBidi"/>
-              <w:sz w:val="22"/>
-              <w:szCs w:val="22"/>
-              <w14:ligatures w14:val="standardContextual"/>
-            </w:rPr>
+            <w:rPr/>
           </w:pPr>
           <w:r>
             <w:fldChar w:fldCharType="begin"/>
@@ -627,21 +598,21 @@
           <w:r>
             <w:fldChar w:fldCharType="separate"/>
           </w:r>
-          <w:hyperlink w:tooltip="#_Toc147493739" w:anchor="_Toc147493739" w:history="1">
+          <w:r/>
+          <w:hyperlink w:tooltip="#_Toc1" w:anchor="_Toc1" w:history="1">
+            <w:r>
+              <w:rPr>
+                <w:rFonts w:asciiTheme="majorHAnsi" w:hAnsiTheme="majorHAnsi" w:eastAsiaTheme="majorEastAsia" w:cstheme="majorBidi"/>
+              </w:rPr>
+              <w:t xml:space="preserve">1</w:t>
+            </w:r>
+            <w:r>
+              <w:tab/>
+            </w:r>
             <w:r>
               <w:rPr>
                 <w:rStyle w:val="804"/>
               </w:rPr>
-              <w:t xml:space="preserve">1</w:t>
-            </w:r>
-            <w:r>
-              <w:rPr>
-                <w:rFonts w:asciiTheme="minorHAnsi" w:hAnsiTheme="minorHAnsi" w:eastAsiaTheme="minorEastAsia" w:cstheme="minorBidi"/>
-                <w:sz w:val="22"/>
-                <w:szCs w:val="22"/>
-                <w14:ligatures w14:val="standardContextual"/>
-              </w:rPr>
-              <w:tab/>
             </w:r>
             <w:r>
               <w:rPr>
@@ -650,68 +621,49 @@
               <w:t xml:space="preserve">Aufgabenstellung</w:t>
             </w:r>
             <w:r>
+              <w:rPr>
+                <w:rStyle w:val="804"/>
+              </w:rPr>
+            </w:r>
+            <w:r>
               <w:tab/>
             </w:r>
             <w:r>
               <w:fldChar w:fldCharType="begin"/>
-            </w:r>
-            <w:r>
-              <w:instrText xml:space="preserve"> PAGEREF _Toc147493739 \h </w:instrText>
-            </w:r>
-            <w:r/>
-            <w:r>
+              <w:instrText xml:space="preserve">PAGEREF _Toc1 \h</w:instrText>
               <w:fldChar w:fldCharType="separate"/>
-            </w:r>
-            <w:r>
-              <w:t xml:space="preserve">3</w:t>
-            </w:r>
-            <w:r>
+              <w:t xml:space="preserve">4</w:t>
               <w:fldChar w:fldCharType="end"/>
             </w:r>
           </w:hyperlink>
           <w:r/>
-          <w:r>
-            <w:rPr>
-              <w:rFonts w:asciiTheme="minorHAnsi" w:hAnsiTheme="minorHAnsi" w:eastAsiaTheme="minorEastAsia" w:cstheme="minorBidi"/>
-              <w:sz w:val="22"/>
-              <w:szCs w:val="22"/>
-              <w14:ligatures w14:val="standardContextual"/>
-            </w:rPr>
-          </w:r>
         </w:p>
         <w:p>
           <w:pPr>
             <w:pStyle w:val="825"/>
             <w:pBdr/>
             <w:tabs>
-              <w:tab w:val="left" w:leader="none" w:pos="480"/>
+              <w:tab w:val="left" w:leader="none" w:pos="567"/>
               <w:tab w:val="right" w:leader="dot" w:pos="9062"/>
             </w:tabs>
             <w:spacing/>
             <w:ind/>
-            <w:rPr>
-              <w:rFonts w:asciiTheme="minorHAnsi" w:hAnsiTheme="minorHAnsi" w:eastAsiaTheme="minorEastAsia" w:cstheme="minorBidi"/>
-              <w:sz w:val="22"/>
-              <w:szCs w:val="22"/>
-              <w14:ligatures w14:val="standardContextual"/>
-            </w:rPr>
+            <w:rPr/>
           </w:pPr>
-          <w:r/>
-          <w:hyperlink w:tooltip="#_Toc147493740" w:anchor="_Toc147493740" w:history="1">
+          <w:hyperlink w:tooltip="#_Toc2" w:anchor="_Toc2" w:history="1">
+            <w:r>
+              <w:rPr>
+                <w:rFonts w:asciiTheme="majorHAnsi" w:hAnsiTheme="majorHAnsi" w:eastAsiaTheme="majorEastAsia" w:cstheme="majorBidi"/>
+              </w:rPr>
+              <w:t xml:space="preserve">2</w:t>
+            </w:r>
+            <w:r>
+              <w:tab/>
+            </w:r>
             <w:r>
               <w:rPr>
                 <w:rStyle w:val="804"/>
               </w:rPr>
-              <w:t xml:space="preserve">2</w:t>
-            </w:r>
-            <w:r>
-              <w:rPr>
-                <w:rFonts w:asciiTheme="minorHAnsi" w:hAnsiTheme="minorHAnsi" w:eastAsiaTheme="minorEastAsia" w:cstheme="minorBidi"/>
-                <w:sz w:val="22"/>
-                <w:szCs w:val="22"/>
-                <w14:ligatures w14:val="standardContextual"/>
-              </w:rPr>
-              <w:tab/>
             </w:r>
             <w:r>
               <w:rPr>
@@ -720,68 +672,49 @@
               <w:t xml:space="preserve">Zusammenfassung</w:t>
             </w:r>
             <w:r>
+              <w:rPr>
+                <w:rStyle w:val="804"/>
+              </w:rPr>
+            </w:r>
+            <w:r>
               <w:tab/>
             </w:r>
             <w:r>
               <w:fldChar w:fldCharType="begin"/>
-            </w:r>
-            <w:r>
-              <w:instrText xml:space="preserve"> PAGEREF _Toc147493740 \h </w:instrText>
-            </w:r>
-            <w:r/>
-            <w:r>
+              <w:instrText xml:space="preserve">PAGEREF _Toc2 \h</w:instrText>
               <w:fldChar w:fldCharType="separate"/>
-            </w:r>
-            <w:r>
-              <w:t xml:space="preserve">3</w:t>
-            </w:r>
-            <w:r>
+              <w:t xml:space="preserve">4</w:t>
               <w:fldChar w:fldCharType="end"/>
             </w:r>
           </w:hyperlink>
           <w:r/>
-          <w:r>
-            <w:rPr>
-              <w:rFonts w:asciiTheme="minorHAnsi" w:hAnsiTheme="minorHAnsi" w:eastAsiaTheme="minorEastAsia" w:cstheme="minorBidi"/>
-              <w:sz w:val="22"/>
-              <w:szCs w:val="22"/>
-              <w14:ligatures w14:val="standardContextual"/>
-            </w:rPr>
-          </w:r>
         </w:p>
         <w:p>
           <w:pPr>
             <w:pStyle w:val="825"/>
             <w:pBdr/>
             <w:tabs>
-              <w:tab w:val="left" w:leader="none" w:pos="480"/>
+              <w:tab w:val="left" w:leader="none" w:pos="567"/>
               <w:tab w:val="right" w:leader="dot" w:pos="9062"/>
             </w:tabs>
             <w:spacing/>
             <w:ind/>
-            <w:rPr>
-              <w:rFonts w:asciiTheme="minorHAnsi" w:hAnsiTheme="minorHAnsi" w:eastAsiaTheme="minorEastAsia" w:cstheme="minorBidi"/>
-              <w:sz w:val="22"/>
-              <w:szCs w:val="22"/>
-              <w14:ligatures w14:val="standardContextual"/>
-            </w:rPr>
+            <w:rPr/>
           </w:pPr>
-          <w:r/>
-          <w:hyperlink w:tooltip="#_Toc147493741" w:anchor="_Toc147493741" w:history="1">
+          <w:hyperlink w:tooltip="#_Toc3" w:anchor="_Toc3" w:history="1">
+            <w:r>
+              <w:rPr>
+                <w:rFonts w:asciiTheme="majorHAnsi" w:hAnsiTheme="majorHAnsi" w:eastAsiaTheme="majorEastAsia" w:cstheme="majorBidi"/>
+              </w:rPr>
+              <w:t xml:space="preserve">3</w:t>
+            </w:r>
+            <w:r>
+              <w:tab/>
+            </w:r>
             <w:r>
               <w:rPr>
                 <w:rStyle w:val="804"/>
               </w:rPr>
-              <w:t xml:space="preserve">3</w:t>
-            </w:r>
-            <w:r>
-              <w:rPr>
-                <w:rFonts w:asciiTheme="minorHAnsi" w:hAnsiTheme="minorHAnsi" w:eastAsiaTheme="minorEastAsia" w:cstheme="minorBidi"/>
-                <w:sz w:val="22"/>
-                <w:szCs w:val="22"/>
-                <w14:ligatures w14:val="standardContextual"/>
-              </w:rPr>
-              <w:tab/>
             </w:r>
             <w:r>
               <w:rPr>
@@ -790,68 +723,49 @@
               <w:t xml:space="preserve">Vollständige Netzwerktopologie der gesamten Übung</w:t>
             </w:r>
             <w:r>
+              <w:rPr>
+                <w:rStyle w:val="804"/>
+              </w:rPr>
+            </w:r>
+            <w:r>
               <w:tab/>
             </w:r>
             <w:r>
               <w:fldChar w:fldCharType="begin"/>
-            </w:r>
-            <w:r>
-              <w:instrText xml:space="preserve"> PAGEREF _Toc147493741 \h </w:instrText>
-            </w:r>
-            <w:r/>
-            <w:r>
+              <w:instrText xml:space="preserve">PAGEREF _Toc3 \h</w:instrText>
               <w:fldChar w:fldCharType="separate"/>
-            </w:r>
-            <w:r>
-              <w:t xml:space="preserve">4</w:t>
-            </w:r>
-            <w:r>
+              <w:t xml:space="preserve">5</w:t>
               <w:fldChar w:fldCharType="end"/>
             </w:r>
           </w:hyperlink>
           <w:r/>
-          <w:r>
-            <w:rPr>
-              <w:rFonts w:asciiTheme="minorHAnsi" w:hAnsiTheme="minorHAnsi" w:eastAsiaTheme="minorEastAsia" w:cstheme="minorBidi"/>
-              <w:sz w:val="22"/>
-              <w:szCs w:val="22"/>
-              <w14:ligatures w14:val="standardContextual"/>
-            </w:rPr>
-          </w:r>
         </w:p>
         <w:p>
           <w:pPr>
             <w:pStyle w:val="825"/>
             <w:pBdr/>
             <w:tabs>
-              <w:tab w:val="left" w:leader="none" w:pos="480"/>
+              <w:tab w:val="left" w:leader="none" w:pos="567"/>
               <w:tab w:val="right" w:leader="dot" w:pos="9062"/>
             </w:tabs>
             <w:spacing/>
             <w:ind/>
-            <w:rPr>
-              <w:rFonts w:asciiTheme="minorHAnsi" w:hAnsiTheme="minorHAnsi" w:eastAsiaTheme="minorEastAsia" w:cstheme="minorBidi"/>
-              <w:sz w:val="22"/>
-              <w:szCs w:val="22"/>
-              <w14:ligatures w14:val="standardContextual"/>
-            </w:rPr>
+            <w:rPr/>
           </w:pPr>
-          <w:r/>
-          <w:hyperlink w:tooltip="#_Toc147493742" w:anchor="_Toc147493742" w:history="1">
+          <w:hyperlink w:tooltip="#_Toc4" w:anchor="_Toc4" w:history="1">
+            <w:r>
+              <w:rPr>
+                <w:rFonts w:asciiTheme="majorHAnsi" w:hAnsiTheme="majorHAnsi" w:eastAsiaTheme="majorEastAsia" w:cstheme="majorBidi"/>
+              </w:rPr>
+              <w:t xml:space="preserve">4</w:t>
+            </w:r>
+            <w:r>
+              <w:tab/>
+            </w:r>
             <w:r>
               <w:rPr>
                 <w:rStyle w:val="804"/>
               </w:rPr>
-              <w:t xml:space="preserve">4</w:t>
-            </w:r>
-            <w:r>
-              <w:rPr>
-                <w:rFonts w:asciiTheme="minorHAnsi" w:hAnsiTheme="minorHAnsi" w:eastAsiaTheme="minorEastAsia" w:cstheme="minorBidi"/>
-                <w:sz w:val="22"/>
-                <w:szCs w:val="22"/>
-                <w14:ligatures w14:val="standardContextual"/>
-              </w:rPr>
-              <w:tab/>
             </w:r>
             <w:r>
               <w:rPr>
@@ -860,348 +774,205 @@
               <w:t xml:space="preserve">Übungsdurchführung</w:t>
             </w:r>
             <w:r>
+              <w:rPr>
+                <w:rStyle w:val="804"/>
+              </w:rPr>
+            </w:r>
+            <w:r>
               <w:tab/>
             </w:r>
             <w:r>
               <w:fldChar w:fldCharType="begin"/>
-            </w:r>
-            <w:r>
-              <w:instrText xml:space="preserve"> PAGEREF _Toc147493742 \h </w:instrText>
-            </w:r>
-            <w:r/>
-            <w:r>
+              <w:instrText xml:space="preserve">PAGEREF _Toc4 \h</w:instrText>
               <w:fldChar w:fldCharType="separate"/>
-            </w:r>
-            <w:r>
-              <w:t xml:space="preserve">5</w:t>
-            </w:r>
-            <w:r>
+              <w:t xml:space="preserve">6</w:t>
               <w:fldChar w:fldCharType="end"/>
             </w:r>
           </w:hyperlink>
           <w:r/>
-          <w:r>
-            <w:rPr>
-              <w:rFonts w:asciiTheme="minorHAnsi" w:hAnsiTheme="minorHAnsi" w:eastAsiaTheme="minorEastAsia" w:cstheme="minorBidi"/>
-              <w:sz w:val="22"/>
-              <w:szCs w:val="22"/>
-              <w14:ligatures w14:val="standardContextual"/>
-            </w:rPr>
-          </w:r>
         </w:p>
         <w:p>
           <w:pPr>
             <w:pStyle w:val="836"/>
             <w:pBdr/>
             <w:tabs>
-              <w:tab w:val="left" w:leader="none" w:pos="880"/>
+              <w:tab w:val="left" w:leader="none" w:pos="850"/>
               <w:tab w:val="right" w:leader="dot" w:pos="9062"/>
             </w:tabs>
             <w:spacing/>
             <w:ind/>
-            <w:rPr>
-              <w:rFonts w:asciiTheme="minorHAnsi" w:hAnsiTheme="minorHAnsi" w:eastAsiaTheme="minorEastAsia" w:cstheme="minorBidi"/>
-              <w:sz w:val="22"/>
-              <w:szCs w:val="22"/>
-              <w14:ligatures w14:val="standardContextual"/>
-            </w:rPr>
+            <w:rPr/>
           </w:pPr>
-          <w:r/>
-          <w:hyperlink w:tooltip="#_Toc147493743" w:anchor="_Toc147493743" w:history="1">
+          <w:hyperlink w:tooltip="#_Toc5" w:anchor="_Toc5" w:history="1">
             <w:r>
               <w:rPr>
-                <w:rStyle w:val="804"/>
+                <w:rFonts w:asciiTheme="majorHAnsi" w:hAnsiTheme="majorHAnsi" w:eastAsiaTheme="majorEastAsia" w:cstheme="majorBidi"/>
               </w:rPr>
               <w:t xml:space="preserve">4.1</w:t>
             </w:r>
             <w:r>
-              <w:rPr>
-                <w:rFonts w:asciiTheme="minorHAnsi" w:hAnsiTheme="minorHAnsi" w:eastAsiaTheme="minorEastAsia" w:cstheme="minorBidi"/>
-                <w:sz w:val="22"/>
-                <w:szCs w:val="22"/>
-                <w14:ligatures w14:val="standardContextual"/>
-              </w:rPr>
               <w:tab/>
             </w:r>
             <w:r>
               <w:rPr>
                 <w:rStyle w:val="804"/>
               </w:rPr>
-              <w:t xml:space="preserve">&lt;Überschrift&gt;</w:t>
+            </w:r>
+            <w:r>
+              <w:rPr>
+                <w:rStyle w:val="804"/>
+              </w:rPr>
+              <w:t xml:space="preserve">Alle Geräte Platzieren und Verkabeln </w:t>
+            </w:r>
+            <w:r>
+              <w:rPr>
+                <w:rStyle w:val="804"/>
+              </w:rPr>
             </w:r>
             <w:r>
               <w:tab/>
             </w:r>
             <w:r>
               <w:fldChar w:fldCharType="begin"/>
-            </w:r>
-            <w:r>
-              <w:instrText xml:space="preserve"> PAGEREF _Toc147493743 \h </w:instrText>
-            </w:r>
-            <w:r/>
-            <w:r>
+              <w:instrText xml:space="preserve">PAGEREF _Toc5 \h</w:instrText>
               <w:fldChar w:fldCharType="separate"/>
-            </w:r>
-            <w:r>
-              <w:t xml:space="preserve">5</w:t>
-            </w:r>
-            <w:r>
+              <w:t xml:space="preserve">6</w:t>
               <w:fldChar w:fldCharType="end"/>
             </w:r>
           </w:hyperlink>
           <w:r/>
-          <w:r>
-            <w:rPr>
-              <w:rFonts w:asciiTheme="minorHAnsi" w:hAnsiTheme="minorHAnsi" w:eastAsiaTheme="minorEastAsia" w:cstheme="minorBidi"/>
-              <w:sz w:val="22"/>
-              <w:szCs w:val="22"/>
-              <w14:ligatures w14:val="standardContextual"/>
-            </w:rPr>
-          </w:r>
         </w:p>
         <w:p>
           <w:pPr>
-            <w:pStyle w:val="837"/>
+            <w:pStyle w:val="836"/>
             <w:pBdr/>
             <w:tabs>
-              <w:tab w:val="left" w:leader="none" w:pos="1320"/>
+              <w:tab w:val="left" w:leader="none" w:pos="850"/>
               <w:tab w:val="right" w:leader="dot" w:pos="9062"/>
             </w:tabs>
             <w:spacing/>
             <w:ind/>
-            <w:rPr>
-              <w:rFonts w:asciiTheme="minorHAnsi" w:hAnsiTheme="minorHAnsi" w:eastAsiaTheme="minorEastAsia" w:cstheme="minorBidi"/>
-              <w:sz w:val="22"/>
-              <w:szCs w:val="22"/>
-              <w14:ligatures w14:val="standardContextual"/>
-            </w:rPr>
+            <w:rPr/>
           </w:pPr>
-          <w:r/>
-          <w:hyperlink w:tooltip="#_Toc147493744" w:anchor="_Toc147493744" w:history="1">
+          <w:hyperlink w:tooltip="#_Toc6" w:anchor="_Toc6" w:history="1">
             <w:r>
               <w:rPr>
-                <w:rStyle w:val="804"/>
+                <w:rFonts w:asciiTheme="majorHAnsi" w:hAnsiTheme="majorHAnsi" w:eastAsiaTheme="majorEastAsia" w:cstheme="majorBidi"/>
               </w:rPr>
-              <w:t xml:space="preserve">4.1.1</w:t>
+              <w:t xml:space="preserve">4.2</w:t>
             </w:r>
             <w:r>
-              <w:rPr>
-                <w:rFonts w:asciiTheme="minorHAnsi" w:hAnsiTheme="minorHAnsi" w:eastAsiaTheme="minorEastAsia" w:cstheme="minorBidi"/>
-                <w:sz w:val="22"/>
-                <w:szCs w:val="22"/>
-                <w14:ligatures w14:val="standardContextual"/>
-              </w:rPr>
               <w:tab/>
             </w:r>
             <w:r>
               <w:rPr>
                 <w:rStyle w:val="804"/>
               </w:rPr>
-              <w:t xml:space="preserve">&lt;Unterüberschrift&gt;</w:t>
+            </w:r>
+            <w:r>
+              <w:rPr>
+                <w:rStyle w:val="804"/>
+                <w:highlight w:val="none"/>
+              </w:rPr>
+              <w:t xml:space="preserve">Sämtliche Ports einschalten und IPs verteilen </w:t>
+            </w:r>
+            <w:r>
+              <w:rPr>
+                <w:rStyle w:val="804"/>
+                <w:highlight w:val="none"/>
+              </w:rPr>
             </w:r>
             <w:r>
               <w:tab/>
             </w:r>
             <w:r>
               <w:fldChar w:fldCharType="begin"/>
-            </w:r>
-            <w:r>
-              <w:instrText xml:space="preserve"> PAGEREF _Toc147493744 \h </w:instrText>
-            </w:r>
-            <w:r/>
-            <w:r>
+              <w:instrText xml:space="preserve">PAGEREF _Toc6 \h</w:instrText>
               <w:fldChar w:fldCharType="separate"/>
-            </w:r>
-            <w:r>
-              <w:t xml:space="preserve">5</w:t>
-            </w:r>
-            <w:r>
+              <w:t xml:space="preserve">6</w:t>
               <w:fldChar w:fldCharType="end"/>
             </w:r>
           </w:hyperlink>
           <w:r/>
-          <w:r>
-            <w:rPr>
-              <w:rFonts w:asciiTheme="minorHAnsi" w:hAnsiTheme="minorHAnsi" w:eastAsiaTheme="minorEastAsia" w:cstheme="minorBidi"/>
-              <w:sz w:val="22"/>
-              <w:szCs w:val="22"/>
-              <w14:ligatures w14:val="standardContextual"/>
-            </w:rPr>
-          </w:r>
+        </w:p>
+        <w:p>
+          <w:pPr>
+            <w:pStyle w:val="836"/>
+            <w:pBdr/>
+            <w:tabs>
+              <w:tab w:val="left" w:leader="none" w:pos="850"/>
+              <w:tab w:val="right" w:leader="dot" w:pos="9062"/>
+            </w:tabs>
+            <w:spacing/>
+            <w:ind/>
+            <w:rPr/>
+          </w:pPr>
+          <w:hyperlink w:tooltip="#_Toc7" w:anchor="_Toc7" w:history="1">
+            <w:r>
+              <w:rPr>
+                <w:rFonts w:asciiTheme="majorHAnsi" w:hAnsiTheme="majorHAnsi" w:eastAsiaTheme="majorEastAsia" w:cstheme="majorBidi"/>
+              </w:rPr>
+              <w:t xml:space="preserve">4.3</w:t>
+            </w:r>
+            <w:r>
+              <w:tab/>
+            </w:r>
+            <w:r>
+              <w:rPr>
+                <w:rStyle w:val="804"/>
+              </w:rPr>
+            </w:r>
+            <w:r>
+              <w:rPr>
+                <w:rStyle w:val="804"/>
+                <w:highlight w:val="none"/>
+              </w:rPr>
+              <w:t xml:space="preserve">PAKET TRACER SOLLTE IHR ZEICHENFEATURE DIREKT ENTFERNEN WENN ES SCHON SO SUPER IST</w:t>
+            </w:r>
+            <w:r>
+              <w:rPr>
+                <w:rStyle w:val="804"/>
+              </w:rPr>
+            </w:r>
+            <w:r>
+              <w:tab/>
+            </w:r>
+            <w:r>
+              <w:fldChar w:fldCharType="begin"/>
+              <w:instrText xml:space="preserve">PAGEREF _Toc7 \h</w:instrText>
+              <w:fldChar w:fldCharType="separate"/>
+              <w:t xml:space="preserve">6</w:t>
+              <w:fldChar w:fldCharType="end"/>
+            </w:r>
+          </w:hyperlink>
+          <w:r/>
         </w:p>
         <w:p>
           <w:pPr>
             <w:pStyle w:val="825"/>
             <w:pBdr/>
             <w:tabs>
-              <w:tab w:val="left" w:leader="none" w:pos="480"/>
+              <w:tab w:val="left" w:leader="none" w:pos="567"/>
               <w:tab w:val="right" w:leader="dot" w:pos="9062"/>
             </w:tabs>
             <w:spacing/>
             <w:ind/>
-            <w:rPr>
-              <w:rFonts w:asciiTheme="minorHAnsi" w:hAnsiTheme="minorHAnsi" w:eastAsiaTheme="minorEastAsia" w:cstheme="minorBidi"/>
-              <w:sz w:val="22"/>
-              <w:szCs w:val="22"/>
-              <w14:ligatures w14:val="standardContextual"/>
-            </w:rPr>
+            <w:rPr/>
           </w:pPr>
-          <w:r/>
-          <w:hyperlink w:tooltip="#_Toc147493745" w:anchor="_Toc147493745" w:history="1">
+          <w:hyperlink w:tooltip="#_Toc8" w:anchor="_Toc8" w:history="1">
             <w:r>
               <w:rPr>
-                <w:rStyle w:val="804"/>
+                <w:rFonts w:asciiTheme="majorHAnsi" w:hAnsiTheme="majorHAnsi" w:eastAsiaTheme="majorEastAsia" w:cstheme="majorBidi"/>
               </w:rPr>
               <w:t xml:space="preserve">5</w:t>
             </w:r>
             <w:r>
-              <w:rPr>
-                <w:rFonts w:asciiTheme="minorHAnsi" w:hAnsiTheme="minorHAnsi" w:eastAsiaTheme="minorEastAsia" w:cstheme="minorBidi"/>
-                <w:sz w:val="22"/>
-                <w:szCs w:val="22"/>
-                <w14:ligatures w14:val="standardContextual"/>
-              </w:rPr>
               <w:tab/>
             </w:r>
             <w:r>
               <w:rPr>
                 <w:rStyle w:val="804"/>
               </w:rPr>
-              <w:t xml:space="preserve">Vollständige Konfigurationsdateien (optional)</w:t>
-            </w:r>
-            <w:r>
-              <w:tab/>
-            </w:r>
-            <w:r>
-              <w:fldChar w:fldCharType="begin"/>
-            </w:r>
-            <w:r>
-              <w:instrText xml:space="preserve"> PAGEREF _Toc147493745 \h </w:instrText>
-            </w:r>
-            <w:r/>
-            <w:r>
-              <w:fldChar w:fldCharType="separate"/>
-            </w:r>
-            <w:r>
-              <w:t xml:space="preserve">5</w:t>
-            </w:r>
-            <w:r>
-              <w:fldChar w:fldCharType="end"/>
-            </w:r>
-          </w:hyperlink>
-          <w:r/>
-          <w:r>
-            <w:rPr>
-              <w:rFonts w:asciiTheme="minorHAnsi" w:hAnsiTheme="minorHAnsi" w:eastAsiaTheme="minorEastAsia" w:cstheme="minorBidi"/>
-              <w:sz w:val="22"/>
-              <w:szCs w:val="22"/>
-              <w14:ligatures w14:val="standardContextual"/>
-            </w:rPr>
-          </w:r>
-        </w:p>
-        <w:p>
-          <w:pPr>
-            <w:pStyle w:val="836"/>
-            <w:pBdr/>
-            <w:tabs>
-              <w:tab w:val="left" w:leader="none" w:pos="880"/>
-              <w:tab w:val="right" w:leader="dot" w:pos="9062"/>
-            </w:tabs>
-            <w:spacing/>
-            <w:ind/>
-            <w:rPr>
-              <w:rFonts w:asciiTheme="minorHAnsi" w:hAnsiTheme="minorHAnsi" w:eastAsiaTheme="minorEastAsia" w:cstheme="minorBidi"/>
-              <w:sz w:val="22"/>
-              <w:szCs w:val="22"/>
-              <w14:ligatures w14:val="standardContextual"/>
-            </w:rPr>
-          </w:pPr>
-          <w:r/>
-          <w:hyperlink w:tooltip="#_Toc147493746" w:anchor="_Toc147493746" w:history="1">
-            <w:r>
-              <w:rPr>
-                <w:rStyle w:val="804"/>
-              </w:rPr>
-              <w:t xml:space="preserve">5.1</w:t>
-            </w:r>
-            <w:r>
-              <w:rPr>
-                <w:rFonts w:asciiTheme="minorHAnsi" w:hAnsiTheme="minorHAnsi" w:eastAsiaTheme="minorEastAsia" w:cstheme="minorBidi"/>
-                <w:sz w:val="22"/>
-                <w:szCs w:val="22"/>
-                <w14:ligatures w14:val="standardContextual"/>
-              </w:rPr>
-              <w:tab/>
-            </w:r>
-            <w:r>
-              <w:rPr>
-                <w:rStyle w:val="804"/>
-              </w:rPr>
-              <w:t xml:space="preserve">&lt;Überschrift&gt;</w:t>
-            </w:r>
-            <w:r>
-              <w:tab/>
-            </w:r>
-            <w:r>
-              <w:fldChar w:fldCharType="begin"/>
-            </w:r>
-            <w:r>
-              <w:instrText xml:space="preserve"> PAGEREF _Toc147493746 \h </w:instrText>
-            </w:r>
-            <w:r/>
-            <w:r>
-              <w:fldChar w:fldCharType="separate"/>
-            </w:r>
-            <w:r>
-              <w:t xml:space="preserve">5</w:t>
-            </w:r>
-            <w:r>
-              <w:fldChar w:fldCharType="end"/>
-            </w:r>
-          </w:hyperlink>
-          <w:r/>
-          <w:r>
-            <w:rPr>
-              <w:rFonts w:asciiTheme="minorHAnsi" w:hAnsiTheme="minorHAnsi" w:eastAsiaTheme="minorEastAsia" w:cstheme="minorBidi"/>
-              <w:sz w:val="22"/>
-              <w:szCs w:val="22"/>
-              <w14:ligatures w14:val="standardContextual"/>
-            </w:rPr>
-          </w:r>
-        </w:p>
-        <w:p>
-          <w:pPr>
-            <w:pStyle w:val="825"/>
-            <w:pBdr/>
-            <w:tabs>
-              <w:tab w:val="left" w:leader="none" w:pos="480"/>
-              <w:tab w:val="right" w:leader="dot" w:pos="9062"/>
-            </w:tabs>
-            <w:spacing/>
-            <w:ind/>
-            <w:rPr>
-              <w:rFonts w:asciiTheme="minorHAnsi" w:hAnsiTheme="minorHAnsi" w:eastAsiaTheme="minorEastAsia" w:cstheme="minorBidi"/>
-              <w:sz w:val="22"/>
-              <w:szCs w:val="22"/>
-              <w14:ligatures w14:val="standardContextual"/>
-            </w:rPr>
-          </w:pPr>
-          <w:r/>
-          <w:hyperlink w:tooltip="#_Toc147493747" w:anchor="_Toc147493747" w:history="1">
-            <w:r>
-              <w:rPr>
-                <w:rStyle w:val="804"/>
-              </w:rPr>
-              <w:t xml:space="preserve">6</w:t>
-            </w:r>
-            <w:r>
-              <w:rPr>
-                <w:rFonts w:asciiTheme="minorHAnsi" w:hAnsiTheme="minorHAnsi" w:eastAsiaTheme="minorEastAsia" w:cstheme="minorBidi"/>
-                <w:sz w:val="22"/>
-                <w:szCs w:val="22"/>
-                <w14:ligatures w14:val="standardContextual"/>
-              </w:rPr>
-              <w:tab/>
             </w:r>
             <w:r>
               <w:rPr>
@@ -1210,104 +981,22 @@
               <w:t xml:space="preserve">Abbildungsverzeichnis</w:t>
             </w:r>
             <w:r>
-              <w:tab/>
-            </w:r>
-            <w:r>
-              <w:fldChar w:fldCharType="begin"/>
-            </w:r>
-            <w:r>
-              <w:instrText xml:space="preserve"> PAGEREF _Toc147493747 \h </w:instrText>
-            </w:r>
-            <w:r/>
-            <w:r>
-              <w:fldChar w:fldCharType="separate"/>
-            </w:r>
-            <w:r>
-              <w:t xml:space="preserve">6</w:t>
-            </w:r>
-            <w:r>
-              <w:fldChar w:fldCharType="end"/>
-            </w:r>
-          </w:hyperlink>
-          <w:r/>
-          <w:r>
-            <w:rPr>
-              <w:rFonts w:asciiTheme="minorHAnsi" w:hAnsiTheme="minorHAnsi" w:eastAsiaTheme="minorEastAsia" w:cstheme="minorBidi"/>
-              <w:sz w:val="22"/>
-              <w:szCs w:val="22"/>
-              <w14:ligatures w14:val="standardContextual"/>
-            </w:rPr>
-          </w:r>
-        </w:p>
-        <w:p>
-          <w:pPr>
-            <w:pStyle w:val="825"/>
-            <w:pBdr/>
-            <w:tabs>
-              <w:tab w:val="left" w:leader="none" w:pos="480"/>
-              <w:tab w:val="right" w:leader="dot" w:pos="9062"/>
-            </w:tabs>
-            <w:spacing/>
-            <w:ind/>
-            <w:rPr>
-              <w:rFonts w:asciiTheme="minorHAnsi" w:hAnsiTheme="minorHAnsi" w:eastAsiaTheme="minorEastAsia" w:cstheme="minorBidi"/>
-              <w:sz w:val="22"/>
-              <w:szCs w:val="22"/>
-              <w14:ligatures w14:val="standardContextual"/>
-            </w:rPr>
-          </w:pPr>
-          <w:r/>
-          <w:hyperlink w:tooltip="#_Toc147493748" w:anchor="_Toc147493748" w:history="1">
-            <w:r>
               <w:rPr>
                 <w:rStyle w:val="804"/>
               </w:rPr>
-              <w:t xml:space="preserve">7</w:t>
-            </w:r>
-            <w:r>
-              <w:rPr>
-                <w:rFonts w:asciiTheme="minorHAnsi" w:hAnsiTheme="minorHAnsi" w:eastAsiaTheme="minorEastAsia" w:cstheme="minorBidi"/>
-                <w:sz w:val="22"/>
-                <w:szCs w:val="22"/>
-                <w14:ligatures w14:val="standardContextual"/>
-              </w:rPr>
-              <w:tab/>
-            </w:r>
-            <w:r>
-              <w:rPr>
-                <w:rStyle w:val="804"/>
-              </w:rPr>
-              <w:t xml:space="preserve">Anhang</w:t>
             </w:r>
             <w:r>
               <w:tab/>
             </w:r>
             <w:r>
               <w:fldChar w:fldCharType="begin"/>
-            </w:r>
-            <w:r>
-              <w:instrText xml:space="preserve"> PAGEREF _Toc147493748 \h </w:instrText>
-            </w:r>
-            <w:r/>
-            <w:r>
+              <w:instrText xml:space="preserve">PAGEREF _Toc8 \h</w:instrText>
               <w:fldChar w:fldCharType="separate"/>
-            </w:r>
-            <w:r>
               <w:t xml:space="preserve">7</w:t>
-            </w:r>
-            <w:r>
               <w:fldChar w:fldCharType="end"/>
             </w:r>
           </w:hyperlink>
           <w:r/>
-          <w:r>
-            <w:rPr>
-              <w:rFonts w:asciiTheme="minorHAnsi" w:hAnsiTheme="minorHAnsi" w:eastAsiaTheme="minorEastAsia" w:cstheme="minorBidi"/>
-              <w:sz w:val="22"/>
-              <w:szCs w:val="22"/>
-              <w14:ligatures w14:val="standardContextual"/>
-            </w:rPr>
-          </w:r>
         </w:p>
         <w:p>
           <w:pPr>
@@ -1319,6 +1008,15 @@
             <w:ind/>
             <w:rPr/>
           </w:pPr>
+          <w:r/>
+          <w:r>
+            <w:rPr>
+              <w:rFonts w:asciiTheme="minorHAnsi" w:hAnsiTheme="minorHAnsi" w:eastAsiaTheme="minorEastAsia" w:cstheme="minorBidi"/>
+              <w:sz w:val="22"/>
+              <w:szCs w:val="22"/>
+              <w14:ligatures w14:val="standardContextual"/>
+            </w:rPr>
+          </w:r>
           <w:r>
             <w:rPr>
               <w:b/>
@@ -1327,6 +1025,7 @@
             </w:rPr>
             <w:fldChar w:fldCharType="end"/>
           </w:r>
+          <w:r/>
           <w:r/>
         </w:p>
       </w:sdtContent>
@@ -1379,9 +1078,12 @@
         <w:rPr/>
       </w:pPr>
       <w:r/>
+      <w:bookmarkStart w:id="1" w:name="_Toc1"/>
       <w:r>
         <w:t xml:space="preserve">Aufgabenstellung</w:t>
       </w:r>
+      <w:r/>
+      <w:bookmarkEnd w:id="1"/>
       <w:r/>
       <w:r/>
     </w:p>
@@ -1406,9 +1108,12 @@
         <w:rPr/>
       </w:pPr>
       <w:r/>
+      <w:bookmarkStart w:id="2" w:name="_Toc2"/>
       <w:r>
         <w:t xml:space="preserve">Zusammenfassung</w:t>
       </w:r>
+      <w:r/>
+      <w:bookmarkEnd w:id="2"/>
       <w:r/>
       <w:r/>
     </w:p>
@@ -1460,9 +1165,12 @@
         <w:rPr/>
       </w:pPr>
       <w:r/>
+      <w:bookmarkStart w:id="3" w:name="_Toc3"/>
       <w:r>
         <w:t xml:space="preserve">Vollständige Netzwerktopologie der gesamten Übung</w:t>
       </w:r>
+      <w:r/>
+      <w:bookmarkEnd w:id="3"/>
       <w:r/>
       <w:r/>
     </w:p>
@@ -1563,7 +1271,6 @@
         <w:rPr/>
       </w:pPr>
       <w:r/>
-      <w:bookmarkStart w:id="6" w:name="_Toc147493747"/>
       <w:r>
         <w:t xml:space="preserve">Abbildung </w:t>
       </w:r>
@@ -1581,7 +1288,7 @@
       <w:r>
         <w:t xml:space="preserve">: Gesamtes Netzwerk </w:t>
       </w:r>
-      <w:bookmarkEnd w:id="6"/>
+      <w:r/>
       <w:r/>
       <w:r/>
     </w:p>
@@ -1633,10 +1340,13 @@
         <w:rPr/>
       </w:pPr>
       <w:r/>
+      <w:bookmarkStart w:id="4" w:name="_Toc4"/>
       <w:r>
         <w:t xml:space="preserve">Übungsdurchführung</w:t>
       </w:r>
       <w:r/>
+      <w:bookmarkEnd w:id="4"/>
+      <w:r/>
       <w:r/>
     </w:p>
     <w:p>
@@ -1647,11 +1357,13 @@
         <w:ind/>
         <w:rPr/>
       </w:pPr>
+      <w:r/>
+      <w:bookmarkStart w:id="5" w:name="_Toc5"/>
       <w:r>
         <w:t xml:space="preserve">Alle Geräte Platzieren und Verkabeln </w:t>
       </w:r>
       <w:r/>
-      <w:r/>
+      <w:bookmarkEnd w:id="5"/>
       <w:r/>
       <w:r/>
     </w:p>
@@ -1697,12 +1409,16 @@
         <w:ind/>
         <w:rPr/>
       </w:pPr>
+      <w:r/>
+      <w:bookmarkStart w:id="6" w:name="_Toc6"/>
       <w:r>
         <w:rPr>
           <w:highlight w:val="none"/>
         </w:rPr>
         <w:t xml:space="preserve">Sämtliche Ports einschalten und IPs verteilen </w:t>
       </w:r>
+      <w:bookmarkEnd w:id="6"/>
+      <w:r/>
       <w:r>
         <w:rPr>
           <w:highlight w:val="none"/>
@@ -1745,132 +1461,16 @@
           <w:cols w:num="1" w:sep="0" w:space="720" w:equalWidth="1"/>
         </w:sectPr>
       </w:pPr>
+      <w:r/>
+      <w:bookmarkStart w:id="7" w:name="_Toc7"/>
       <w:r>
         <w:rPr>
           <w:highlight w:val="none"/>
         </w:rPr>
         <w:t xml:space="preserve">PAKET TRACER SOLLTE IHR ZEICHENFEATURE DIREKT ENTFERNEN WENN ES SCHON SO SUPER IST</w:t>
       </w:r>
-      <w:r>
-        <w:rPr>
-          <w:highlight w:val="none"/>
-        </w:rPr>
-      </w:r>
       <w:r/>
-      <w:r/>
-      <w:r/>
-    </w:p>
-    <w:p>
-      <w:pPr>
-        <w:pBdr/>
-        <w:spacing/>
-        <w:ind/>
-        <w:rPr>
-          <w:rFonts w:ascii="Courier New" w:hAnsi="Courier New" w:cs="Courier New"/>
-          <w:sz w:val="16"/>
-          <w:szCs w:val="16"/>
-        </w:rPr>
-      </w:pPr>
-      <w:r>
-        <w:rPr>
-          <w:rFonts w:ascii="Courier New" w:hAnsi="Courier New" w:cs="Courier New"/>
-          <w:sz w:val="16"/>
-          <w:szCs w:val="16"/>
-        </w:rPr>
-      </w:r>
-      <w:r>
-        <w:rPr>
-          <w:rFonts w:ascii="Courier New" w:hAnsi="Courier New" w:cs="Courier New"/>
-          <w:sz w:val="16"/>
-          <w:szCs w:val="16"/>
-        </w:rPr>
-      </w:r>
-    </w:p>
-    <w:p>
-      <w:pPr>
-        <w:pBdr/>
-        <w:spacing/>
-        <w:ind/>
-        <w:rPr>
-          <w:rFonts w:ascii="Courier New" w:hAnsi="Courier New" w:cs="Courier New"/>
-          <w:sz w:val="24"/>
-          <w:szCs w:val="24"/>
-        </w:rPr>
-      </w:pPr>
-      <w:r>
-        <w:rPr>
-          <w:rFonts w:ascii="Courier New" w:hAnsi="Courier New" w:cs="Courier New"/>
-          <w:sz w:val="24"/>
-          <w:szCs w:val="24"/>
-        </w:rPr>
-        <w:t xml:space="preserve">Mehr muss nicht gesagt werden.</w:t>
-      </w:r>
-      <w:r>
-        <w:rPr>
-          <w:rFonts w:ascii="Courier New" w:hAnsi="Courier New" w:cs="Courier New"/>
-          <w:sz w:val="24"/>
-          <w:szCs w:val="24"/>
-        </w:rPr>
-      </w:r>
-    </w:p>
-    <w:p>
-      <w:pPr>
-        <w:pBdr/>
-        <w:spacing/>
-        <w:ind/>
-        <w:rPr>
-          <w:rFonts w:ascii="Courier New" w:hAnsi="Courier New" w:cs="Courier New"/>
-          <w:sz w:val="16"/>
-          <w:szCs w:val="16"/>
-        </w:rPr>
-      </w:pPr>
-      <w:r>
-        <w:rPr>
-          <w:rFonts w:ascii="Courier New" w:hAnsi="Courier New" w:cs="Courier New"/>
-          <w:sz w:val="16"/>
-          <w:szCs w:val="16"/>
-        </w:rPr>
-      </w:r>
-      <w:r>
-        <w:rPr>
-          <w:rFonts w:ascii="Courier New" w:hAnsi="Courier New" w:cs="Courier New"/>
-          <w:sz w:val="16"/>
-          <w:szCs w:val="16"/>
-        </w:rPr>
-      </w:r>
-    </w:p>
-    <w:p>
-      <w:pPr>
-        <w:pBdr/>
-        <w:spacing/>
-        <w:ind/>
-        <w:rPr/>
-        <w:sectPr>
-          <w:headerReference w:type="default" r:id="rId12"/>
-          <w:headerReference w:type="even" r:id="rId13"/>
-          <w:headerReference w:type="first" r:id="rId14"/>
-          <w:footerReference w:type="default" r:id="rId18"/>
-          <w:footerReference w:type="even" r:id="rId19"/>
-          <w:footerReference w:type="first" r:id="rId20"/>
-          <w:footnotePr/>
-          <w:endnotePr/>
-          <w:type w:val="continuous"/>
-          <w:pgSz w:h="16838" w:orient="landscape" w:w="11906"/>
-          <w:pgMar w:top="2664" w:right="1417" w:bottom="913" w:left="1417" w:header="1984" w:footer="322" w:gutter="0"/>
-          <w:cols w:num="2" w:sep="0" w:space="720" w:equalWidth="1"/>
-        </w:sectPr>
-      </w:pPr>
-      <w:r/>
-      <w:r/>
-    </w:p>
-    <w:p>
-      <w:pPr>
-        <w:widowControl w:val="true"/>
-        <w:pBdr/>
-        <w:spacing/>
-        <w:ind/>
-        <w:rPr/>
-      </w:pPr>
+      <w:bookmarkEnd w:id="7"/>
       <w:r/>
       <w:r/>
     </w:p>
@@ -1890,6 +1490,7 @@
         </w:rPr>
       </w:pPr>
       <w:r>
+        <w:t xml:space="preserve">Mehr Worte werden nicht benötigt, das Bild ist schon oben bei der Gesamten NW-Topologie.</w:t>
         <w:br w:type="page" w:clear="all"/>
       </w:r>
       <w:r>
@@ -1912,9 +1513,12 @@
         <w:rPr/>
       </w:pPr>
       <w:r/>
+      <w:bookmarkStart w:id="8" w:name="_Toc8"/>
       <w:r>
         <w:t xml:space="preserve">Abbildungsverzeichnis</w:t>
       </w:r>
+      <w:r/>
+      <w:bookmarkEnd w:id="8"/>
       <w:r/>
       <w:r/>
     </w:p>
@@ -1953,7 +1557,7 @@
         <w:fldChar w:fldCharType="separate"/>
       </w:r>
       <w:r/>
-      <w:hyperlink w:tooltip="#_Toc147493746" w:anchor="_Toc147493746" w:history="1">
+      <w:hyperlink w:tooltip="#_Toc1" w:anchor="_Toc1" w:history="1">
         <w:r>
           <w:rPr>
             <w:rStyle w:val="804"/>
@@ -1987,7 +1591,7 @@
         </w:r>
         <w:r>
           <w:fldChar w:fldCharType="begin"/>
-          <w:instrText xml:space="preserve">PAGEREF _Toc147493746 \h</w:instrText>
+          <w:instrText xml:space="preserve">PAGEREF _Toc1 \h</w:instrText>
           <w:fldChar w:fldCharType="separate"/>
           <w:t xml:space="preserve">1</w:t>
           <w:fldChar w:fldCharType="end"/>
@@ -2006,7 +1610,7 @@
         <w:ind/>
         <w:rPr/>
       </w:pPr>
-      <w:hyperlink w:tooltip="#_Toc147493747" w:anchor="_Toc147493747" w:history="1">
+      <w:hyperlink w:tooltip="#_Toc2" w:anchor="_Toc2" w:history="1">
         <w:r>
           <w:rPr>
             <w:rStyle w:val="804"/>
@@ -2040,7 +1644,7 @@
         </w:r>
         <w:r>
           <w:fldChar w:fldCharType="begin"/>
-          <w:instrText xml:space="preserve">PAGEREF _Toc147493747 \h</w:instrText>
+          <w:instrText xml:space="preserve">PAGEREF _Toc2 \h</w:instrText>
           <w:fldChar w:fldCharType="separate"/>
           <w:t xml:space="preserve">5</w:t>
           <w:fldChar w:fldCharType="end"/>
@@ -2071,22 +1675,18 @@
         <w:ind/>
         <w:rPr/>
       </w:pPr>
-      <w:r>
-        <w:br w:type="page" w:clear="all"/>
-      </w:r>
       <w:r/>
-    </w:p>
-    <w:p>
-      <w:pPr>
-        <w:pBdr/>
-        <w:spacing/>
-        <w:ind/>
-        <w:rPr/>
-      </w:pPr>
+      <w:r/>
       <w:r/>
       <w:r/>
     </w:p>
     <w:sectPr>
+      <w:headerReference w:type="default" r:id="rId12"/>
+      <w:headerReference w:type="even" r:id="rId13"/>
+      <w:headerReference w:type="first" r:id="rId14"/>
+      <w:footerReference w:type="default" r:id="rId18"/>
+      <w:footerReference w:type="even" r:id="rId19"/>
+      <w:footerReference w:type="first" r:id="rId20"/>
       <w:footnotePr/>
       <w:endnotePr/>
       <w:type w:val="continuous"/>

</xml_diff>

<commit_message>
vault backup: 2024-04-04 12:49:07
</commit_message>
<xml_diff>
--- a/2.Klasse/Netzwerktiger/Aufgaben/aufgabe_kanamelol/oida.docx
+++ b/2.Klasse/Netzwerktiger/Aufgaben/aufgabe_kanamelol/oida.docx
@@ -51,7 +51,7 @@
         <w:rPr/>
       </w:pPr>
       <w:r>
-        <w:t xml:space="preserve">Großes Netzwerk</w:t>
+        <w:t xml:space="preserve">Großes Netzwerk und große Schmerzen</w:t>
       </w:r>
       <w:r/>
     </w:p>
@@ -86,26 +86,6 @@
           <w:sz w:val="28"/>
         </w:rPr>
       </w:r>
-    </w:p>
-    <w:p>
-      <w:pPr>
-        <w:pBdr/>
-        <w:spacing/>
-        <w:ind/>
-        <w:rPr/>
-      </w:pPr>
-      <w:r/>
-      <w:r/>
-    </w:p>
-    <w:p>
-      <w:pPr>
-        <w:pBdr/>
-        <w:spacing/>
-        <w:ind/>
-        <w:rPr/>
-      </w:pPr>
-      <w:r/>
-      <w:r/>
     </w:p>
     <w:p>
       <w:pPr>
@@ -150,7 +130,7 @@
                   <a:graphicData uri="http://schemas.openxmlformats.org/drawingml/2006/picture">
                     <pic:pic xmlns:pic="http://schemas.openxmlformats.org/drawingml/2006/picture">
                       <pic:nvPicPr>
-                        <pic:cNvPr id="1710024342" name=""/>
+                        <pic:cNvPr id="1771375005" name=""/>
                         <pic:cNvPicPr>
                           <a:picLocks noChangeAspect="1"/>
                         </pic:cNvPicPr>
@@ -204,6 +184,11 @@
           </mc:Fallback>
         </mc:AlternateContent>
       </w:r>
+      <w:r/>
+      <w:r/>
+      <w:r/>
+      <w:r/>
+      <w:r/>
       <w:r/>
       <w:r/>
       <w:r/>

</xml_diff>